<commit_message>
Atualização do DER e Escopo Projeto
</commit_message>
<xml_diff>
--- a/Modelos escopos/1.1 MODELO_ESCOPO_PROJETO.docx
+++ b/Modelos escopos/1.1 MODELO_ESCOPO_PROJETO.docx
@@ -1,6 +1,6 @@
 
 <file path=word/document.xml><?xml version="1.0" encoding="utf-8"?>
-<w:document xmlns:wpc="http://schemas.microsoft.com/office/word/2010/wordprocessingCanvas" xmlns:cx="http://schemas.microsoft.com/office/drawing/2014/chartex" xmlns:cx1="http://schemas.microsoft.com/office/drawing/2015/9/8/chartex" xmlns:cx2="http://schemas.microsoft.com/office/drawing/2015/10/21/chartex" xmlns:cx3="http://schemas.microsoft.com/office/drawing/2016/5/9/chartex" xmlns:cx4="http://schemas.microsoft.com/office/drawing/2016/5/10/chartex" xmlns:cx5="http://schemas.microsoft.com/office/drawing/2016/5/11/chartex" xmlns:cx6="http://schemas.microsoft.com/office/drawing/2016/5/12/chartex" xmlns:cx7="http://schemas.microsoft.com/office/drawing/2016/5/13/chartex" xmlns:cx8="http://schemas.microsoft.com/office/drawing/2016/5/14/chartex" xmlns:mc="http://schemas.openxmlformats.org/markup-compatibility/2006" xmlns:aink="http://schemas.microsoft.com/office/drawing/2016/ink" xmlns:am3d="http://schemas.microsoft.com/office/drawing/2017/model3d" xmlns:o="urn:schemas-microsoft-com:office:office" xmlns:r="http://schemas.openxmlformats.org/officeDocument/2006/relationships" xmlns:m="http://schemas.openxmlformats.org/officeDocument/2006/math" xmlns:v="urn:schemas-microsoft-com:vml" xmlns:wp14="http://schemas.microsoft.com/office/word/2010/wordprocessingDrawing" xmlns:wp="http://schemas.openxmlformats.org/drawingml/2006/wordprocessingDrawing" xmlns:w10="urn:schemas-microsoft-com:office:word" xmlns:w="http://schemas.openxmlformats.org/wordprocessingml/2006/main" xmlns:w14="http://schemas.microsoft.com/office/word/2010/wordml" xmlns:w15="http://schemas.microsoft.com/office/word/2012/wordml" xmlns:w16cex="http://schemas.microsoft.com/office/word/2018/wordml/cex" xmlns:w16cid="http://schemas.microsoft.com/office/word/2016/wordml/cid" xmlns:w16="http://schemas.microsoft.com/office/word/2018/wordml" xmlns:w16sdtdh="http://schemas.microsoft.com/office/word/2020/wordml/sdtdatahash" xmlns:w16se="http://schemas.microsoft.com/office/word/2015/wordml/symex" xmlns:wpg="http://schemas.microsoft.com/office/word/2010/wordprocessingGroup" xmlns:wpi="http://schemas.microsoft.com/office/word/2010/wordprocessingInk" xmlns:wne="http://schemas.microsoft.com/office/word/2006/wordml" xmlns:wps="http://schemas.microsoft.com/office/word/2010/wordprocessingShape" mc:Ignorable="w14 w15 w16se w16cid w16 w16cex w16sdtdh wp14">
+<w:document xmlns:wpc="http://schemas.microsoft.com/office/word/2010/wordprocessingCanvas" xmlns:mc="http://schemas.openxmlformats.org/markup-compatibility/2006" xmlns:o="urn:schemas-microsoft-com:office:office" xmlns:r="http://schemas.openxmlformats.org/officeDocument/2006/relationships" xmlns:m="http://schemas.openxmlformats.org/officeDocument/2006/math" xmlns:v="urn:schemas-microsoft-com:vml" xmlns:wp14="http://schemas.microsoft.com/office/word/2010/wordprocessingDrawing" xmlns:wp="http://schemas.openxmlformats.org/drawingml/2006/wordprocessingDrawing" xmlns:w10="urn:schemas-microsoft-com:office:word" xmlns:w="http://schemas.openxmlformats.org/wordprocessingml/2006/main" xmlns:w14="http://schemas.microsoft.com/office/word/2010/wordml" xmlns:wpg="http://schemas.microsoft.com/office/word/2010/wordprocessingGroup" xmlns:wpi="http://schemas.microsoft.com/office/word/2010/wordprocessingInk" xmlns:wne="http://schemas.microsoft.com/office/word/2006/wordml" xmlns:wps="http://schemas.microsoft.com/office/word/2010/wordprocessingShape" mc:Ignorable="w14 wp14">
   <w:body>
     <w:p>
       <w:pPr>
@@ -32,7 +32,7 @@
                     <pic:cNvPicPr preferRelativeResize="0"/>
                   </pic:nvPicPr>
                   <pic:blipFill>
-                    <a:blip r:embed="rId8"/>
+                    <a:blip r:embed="rId9"/>
                     <a:srcRect/>
                     <a:stretch>
                       <a:fillRect/>
@@ -529,7 +529,7 @@
                     <pic:cNvPicPr preferRelativeResize="0"/>
                   </pic:nvPicPr>
                   <pic:blipFill>
-                    <a:blip r:embed="rId8">
+                    <a:blip r:embed="rId9">
                       <a:biLevel thresh="75000"/>
                     </a:blip>
                     <a:srcRect/>
@@ -977,6 +977,8 @@
           <w:szCs w:val="20"/>
         </w:rPr>
       </w:pPr>
+      <w:bookmarkStart w:id="0" w:name="_GoBack"/>
+      <w:bookmarkEnd w:id="0"/>
     </w:p>
     <w:p>
       <w:pPr>
@@ -1156,7 +1158,7 @@
           <w:szCs w:val="28"/>
         </w:rPr>
       </w:pPr>
-      <w:bookmarkStart w:id="0" w:name="_Toc72194768"/>
+      <w:bookmarkStart w:id="1" w:name="_Toc72194768"/>
       <w:r>
         <w:rPr>
           <w:sz w:val="28"/>
@@ -1165,7 +1167,7 @@
         <w:lastRenderedPageBreak/>
         <w:t>O Problema Social</w:t>
       </w:r>
-      <w:bookmarkEnd w:id="0"/>
+      <w:bookmarkEnd w:id="1"/>
     </w:p>
     <w:p/>
     <w:p>
@@ -1236,7 +1238,7 @@
           <w:szCs w:val="28"/>
         </w:rPr>
       </w:pPr>
-      <w:bookmarkStart w:id="1" w:name="_Toc72194770"/>
+      <w:bookmarkStart w:id="2" w:name="_Toc72194770"/>
       <w:r>
         <w:rPr>
           <w:sz w:val="28"/>
@@ -1258,7 +1260,7 @@
         </w:rPr>
         <w:t>?</w:t>
       </w:r>
-      <w:bookmarkEnd w:id="1"/>
+      <w:bookmarkEnd w:id="2"/>
     </w:p>
     <w:p/>
     <w:p>
@@ -1284,7 +1286,7 @@
           <w:szCs w:val="28"/>
         </w:rPr>
       </w:pPr>
-      <w:bookmarkStart w:id="2" w:name="_Toc72194771"/>
+      <w:bookmarkStart w:id="3" w:name="_Toc72194771"/>
       <w:r>
         <w:rPr>
           <w:sz w:val="28"/>
@@ -1320,7 +1322,7 @@
         </w:rPr>
         <w:t>?</w:t>
       </w:r>
-      <w:bookmarkEnd w:id="2"/>
+      <w:bookmarkEnd w:id="3"/>
     </w:p>
     <w:p/>
     <w:p/>
@@ -1333,7 +1335,43 @@
         <w:rPr>
           <w:color w:val="000000"/>
         </w:rPr>
-        <w:t>Para incentivar a participação da comunidade local, disseminando a conscientização da importância de se manter os rios limpos para uso da água e gerar interesse de terceiros para possíveis investimentos locais.</w:t>
+        <w:t>P</w:t>
+      </w:r>
+      <w:r>
+        <w:rPr>
+          <w:color w:val="000000"/>
+        </w:rPr>
+        <w:t>ara incentivar a educação no uso da água</w:t>
+      </w:r>
+      <w:r>
+        <w:rPr>
+          <w:color w:val="000000"/>
+        </w:rPr>
+        <w:t xml:space="preserve">, disseminando a conscientização da importância de se manter os rios limpos para uso da </w:t>
+      </w:r>
+      <w:r>
+        <w:rPr>
+          <w:color w:val="000000"/>
+        </w:rPr>
+        <w:t>água, gerando interesse dos alunos</w:t>
+      </w:r>
+      <w:r>
+        <w:rPr>
+          <w:color w:val="000000"/>
+        </w:rPr>
+        <w:t xml:space="preserve"> </w:t>
+      </w:r>
+      <w:r>
+        <w:rPr>
+          <w:color w:val="000000"/>
+        </w:rPr>
+        <w:t>e troca de conhecimento entre professores</w:t>
+      </w:r>
+      <w:r>
+        <w:rPr>
+          <w:color w:val="000000"/>
+        </w:rPr>
+        <w:t>.</w:t>
       </w:r>
     </w:p>
     <w:p/>
@@ -1347,7 +1385,7 @@
           <w:szCs w:val="28"/>
         </w:rPr>
       </w:pPr>
-      <w:bookmarkStart w:id="3" w:name="_Toc72194772"/>
+      <w:bookmarkStart w:id="4" w:name="_Toc72194772"/>
       <w:r>
         <w:rPr>
           <w:sz w:val="28"/>
@@ -1397,13 +1435,20 @@
         </w:rPr>
         <w:t xml:space="preserve"> problema</w:t>
       </w:r>
-      <w:bookmarkEnd w:id="3"/>
-      <w:r>
-        <w:rPr>
-          <w:sz w:val="28"/>
-          <w:szCs w:val="28"/>
-        </w:rPr>
-        <w:t xml:space="preserve"> ODS 6.6 e 6.b.</w:t>
+      <w:bookmarkEnd w:id="4"/>
+      <w:r>
+        <w:rPr>
+          <w:sz w:val="28"/>
+          <w:szCs w:val="28"/>
+        </w:rPr>
+        <w:t xml:space="preserve"> ODS 6.3 e </w:t>
+      </w:r>
+      <w:r>
+        <w:rPr>
+          <w:sz w:val="28"/>
+          <w:szCs w:val="28"/>
+        </w:rPr>
+        <w:t>6.b.</w:t>
       </w:r>
     </w:p>
     <w:p/>
@@ -1416,7 +1461,33 @@
         <w:rPr>
           <w:color w:val="000000"/>
         </w:rPr>
-        <w:t>Uma rede social que visa compartilhar experiências e incentivar a participação da comunidade, visando melhorar a qualidade da água e do ecossistema.</w:t>
+        <w:t>Uma rede social que visa compartilhar experiência</w:t>
+      </w:r>
+      <w:r>
+        <w:rPr>
+          <w:color w:val="000000"/>
+        </w:rPr>
+        <w:t>s, métodos de tratamento</w:t>
+      </w:r>
+      <w:proofErr w:type="gramStart"/>
+      <w:r>
+        <w:rPr>
+          <w:color w:val="000000"/>
+        </w:rPr>
+        <w:t xml:space="preserve">  </w:t>
+      </w:r>
+      <w:proofErr w:type="gramEnd"/>
+      <w:r>
+        <w:rPr>
+          <w:color w:val="000000"/>
+        </w:rPr>
+        <w:t>e reciclagem, incentivando a participação e reeducação dos alunos e professores</w:t>
+      </w:r>
+      <w:r>
+        <w:rPr>
+          <w:color w:val="000000"/>
+        </w:rPr>
+        <w:t>, visando melhorar a qualidade da água e do ecossistema.</w:t>
       </w:r>
     </w:p>
     <w:p>
@@ -1453,12 +1524,12 @@
       </w:r>
     </w:p>
     <w:sectPr>
-      <w:headerReference w:type="even" r:id="rId9"/>
-      <w:headerReference w:type="default" r:id="rId10"/>
-      <w:footerReference w:type="even" r:id="rId11"/>
-      <w:footerReference w:type="default" r:id="rId12"/>
-      <w:headerReference w:type="first" r:id="rId13"/>
-      <w:footerReference w:type="first" r:id="rId14"/>
+      <w:headerReference w:type="even" r:id="rId10"/>
+      <w:headerReference w:type="default" r:id="rId11"/>
+      <w:footerReference w:type="even" r:id="rId12"/>
+      <w:footerReference w:type="default" r:id="rId13"/>
+      <w:headerReference w:type="first" r:id="rId14"/>
+      <w:footerReference w:type="first" r:id="rId15"/>
       <w:pgSz w:w="11907" w:h="16840" w:code="9"/>
       <w:pgMar w:top="1701" w:right="1134" w:bottom="1134" w:left="1701" w:header="1134" w:footer="284" w:gutter="0"/>
       <w:pgNumType w:start="14"/>
@@ -1469,7 +1540,7 @@
 </file>
 
 <file path=word/endnotes.xml><?xml version="1.0" encoding="utf-8"?>
-<w:endnotes xmlns:wpc="http://schemas.microsoft.com/office/word/2010/wordprocessingCanvas" xmlns:cx="http://schemas.microsoft.com/office/drawing/2014/chartex" xmlns:cx1="http://schemas.microsoft.com/office/drawing/2015/9/8/chartex" xmlns:cx2="http://schemas.microsoft.com/office/drawing/2015/10/21/chartex" xmlns:cx3="http://schemas.microsoft.com/office/drawing/2016/5/9/chartex" xmlns:cx4="http://schemas.microsoft.com/office/drawing/2016/5/10/chartex" xmlns:cx5="http://schemas.microsoft.com/office/drawing/2016/5/11/chartex" xmlns:cx6="http://schemas.microsoft.com/office/drawing/2016/5/12/chartex" xmlns:cx7="http://schemas.microsoft.com/office/drawing/2016/5/13/chartex" xmlns:cx8="http://schemas.microsoft.com/office/drawing/2016/5/14/chartex" xmlns:mc="http://schemas.openxmlformats.org/markup-compatibility/2006" xmlns:aink="http://schemas.microsoft.com/office/drawing/2016/ink" xmlns:am3d="http://schemas.microsoft.com/office/drawing/2017/model3d" xmlns:o="urn:schemas-microsoft-com:office:office" xmlns:r="http://schemas.openxmlformats.org/officeDocument/2006/relationships" xmlns:m="http://schemas.openxmlformats.org/officeDocument/2006/math" xmlns:v="urn:schemas-microsoft-com:vml" xmlns:wp14="http://schemas.microsoft.com/office/word/2010/wordprocessingDrawing" xmlns:wp="http://schemas.openxmlformats.org/drawingml/2006/wordprocessingDrawing" xmlns:w10="urn:schemas-microsoft-com:office:word" xmlns:w="http://schemas.openxmlformats.org/wordprocessingml/2006/main" xmlns:w14="http://schemas.microsoft.com/office/word/2010/wordml" xmlns:w15="http://schemas.microsoft.com/office/word/2012/wordml" xmlns:w16cex="http://schemas.microsoft.com/office/word/2018/wordml/cex" xmlns:w16cid="http://schemas.microsoft.com/office/word/2016/wordml/cid" xmlns:w16="http://schemas.microsoft.com/office/word/2018/wordml" xmlns:w16sdtdh="http://schemas.microsoft.com/office/word/2020/wordml/sdtdatahash" xmlns:w16se="http://schemas.microsoft.com/office/word/2015/wordml/symex" xmlns:wpg="http://schemas.microsoft.com/office/word/2010/wordprocessingGroup" xmlns:wpi="http://schemas.microsoft.com/office/word/2010/wordprocessingInk" xmlns:wne="http://schemas.microsoft.com/office/word/2006/wordml" xmlns:wps="http://schemas.microsoft.com/office/word/2010/wordprocessingShape" mc:Ignorable="w14 w15 w16se w16cid w16 w16cex w16sdtdh wp14">
+<w:endnotes xmlns:wpc="http://schemas.microsoft.com/office/word/2010/wordprocessingCanvas" xmlns:mc="http://schemas.openxmlformats.org/markup-compatibility/2006" xmlns:o="urn:schemas-microsoft-com:office:office" xmlns:r="http://schemas.openxmlformats.org/officeDocument/2006/relationships" xmlns:m="http://schemas.openxmlformats.org/officeDocument/2006/math" xmlns:v="urn:schemas-microsoft-com:vml" xmlns:wp14="http://schemas.microsoft.com/office/word/2010/wordprocessingDrawing" xmlns:wp="http://schemas.openxmlformats.org/drawingml/2006/wordprocessingDrawing" xmlns:w10="urn:schemas-microsoft-com:office:word" xmlns:w="http://schemas.openxmlformats.org/wordprocessingml/2006/main" xmlns:w14="http://schemas.microsoft.com/office/word/2010/wordml" xmlns:wpg="http://schemas.microsoft.com/office/word/2010/wordprocessingGroup" xmlns:wpi="http://schemas.microsoft.com/office/word/2010/wordprocessingInk" xmlns:wne="http://schemas.microsoft.com/office/word/2006/wordml" xmlns:wps="http://schemas.microsoft.com/office/word/2010/wordprocessingShape" mc:Ignorable="w14 wp14">
   <w:endnote w:type="separator" w:id="-1">
     <w:p>
       <w:r>
@@ -1488,7 +1559,7 @@
 </file>
 
 <file path=word/footer1.xml><?xml version="1.0" encoding="utf-8"?>
-<w:ftr xmlns:wpc="http://schemas.microsoft.com/office/word/2010/wordprocessingCanvas" xmlns:cx="http://schemas.microsoft.com/office/drawing/2014/chartex" xmlns:cx1="http://schemas.microsoft.com/office/drawing/2015/9/8/chartex" xmlns:cx2="http://schemas.microsoft.com/office/drawing/2015/10/21/chartex" xmlns:cx3="http://schemas.microsoft.com/office/drawing/2016/5/9/chartex" xmlns:cx4="http://schemas.microsoft.com/office/drawing/2016/5/10/chartex" xmlns:cx5="http://schemas.microsoft.com/office/drawing/2016/5/11/chartex" xmlns:cx6="http://schemas.microsoft.com/office/drawing/2016/5/12/chartex" xmlns:cx7="http://schemas.microsoft.com/office/drawing/2016/5/13/chartex" xmlns:cx8="http://schemas.microsoft.com/office/drawing/2016/5/14/chartex" xmlns:mc="http://schemas.openxmlformats.org/markup-compatibility/2006" xmlns:aink="http://schemas.microsoft.com/office/drawing/2016/ink" xmlns:am3d="http://schemas.microsoft.com/office/drawing/2017/model3d" xmlns:o="urn:schemas-microsoft-com:office:office" xmlns:r="http://schemas.openxmlformats.org/officeDocument/2006/relationships" xmlns:m="http://schemas.openxmlformats.org/officeDocument/2006/math" xmlns:v="urn:schemas-microsoft-com:vml" xmlns:wp14="http://schemas.microsoft.com/office/word/2010/wordprocessingDrawing" xmlns:wp="http://schemas.openxmlformats.org/drawingml/2006/wordprocessingDrawing" xmlns:w10="urn:schemas-microsoft-com:office:word" xmlns:w="http://schemas.openxmlformats.org/wordprocessingml/2006/main" xmlns:w14="http://schemas.microsoft.com/office/word/2010/wordml" xmlns:w15="http://schemas.microsoft.com/office/word/2012/wordml" xmlns:w16cex="http://schemas.microsoft.com/office/word/2018/wordml/cex" xmlns:w16cid="http://schemas.microsoft.com/office/word/2016/wordml/cid" xmlns:w16="http://schemas.microsoft.com/office/word/2018/wordml" xmlns:w16sdtdh="http://schemas.microsoft.com/office/word/2020/wordml/sdtdatahash" xmlns:w16se="http://schemas.microsoft.com/office/word/2015/wordml/symex" xmlns:wpg="http://schemas.microsoft.com/office/word/2010/wordprocessingGroup" xmlns:wpi="http://schemas.microsoft.com/office/word/2010/wordprocessingInk" xmlns:wne="http://schemas.microsoft.com/office/word/2006/wordml" xmlns:wps="http://schemas.microsoft.com/office/word/2010/wordprocessingShape" mc:Ignorable="w14 w15 w16se w16cid w16 w16cex w16sdtdh wp14">
+<w:ftr xmlns:wpc="http://schemas.microsoft.com/office/word/2010/wordprocessingCanvas" xmlns:mc="http://schemas.openxmlformats.org/markup-compatibility/2006" xmlns:o="urn:schemas-microsoft-com:office:office" xmlns:r="http://schemas.openxmlformats.org/officeDocument/2006/relationships" xmlns:m="http://schemas.openxmlformats.org/officeDocument/2006/math" xmlns:v="urn:schemas-microsoft-com:vml" xmlns:wp14="http://schemas.microsoft.com/office/word/2010/wordprocessingDrawing" xmlns:wp="http://schemas.openxmlformats.org/drawingml/2006/wordprocessingDrawing" xmlns:w10="urn:schemas-microsoft-com:office:word" xmlns:w="http://schemas.openxmlformats.org/wordprocessingml/2006/main" xmlns:w14="http://schemas.microsoft.com/office/word/2010/wordml" xmlns:wpg="http://schemas.microsoft.com/office/word/2010/wordprocessingGroup" xmlns:wpi="http://schemas.microsoft.com/office/word/2010/wordprocessingInk" xmlns:wne="http://schemas.microsoft.com/office/word/2006/wordml" xmlns:wps="http://schemas.microsoft.com/office/word/2010/wordprocessingShape" mc:Ignorable="w14 wp14">
   <w:p>
     <w:pPr>
       <w:pBdr>
@@ -1511,7 +1582,7 @@
 </file>
 
 <file path=word/footer2.xml><?xml version="1.0" encoding="utf-8"?>
-<w:ftr xmlns:wpc="http://schemas.microsoft.com/office/word/2010/wordprocessingCanvas" xmlns:cx="http://schemas.microsoft.com/office/drawing/2014/chartex" xmlns:cx1="http://schemas.microsoft.com/office/drawing/2015/9/8/chartex" xmlns:cx2="http://schemas.microsoft.com/office/drawing/2015/10/21/chartex" xmlns:cx3="http://schemas.microsoft.com/office/drawing/2016/5/9/chartex" xmlns:cx4="http://schemas.microsoft.com/office/drawing/2016/5/10/chartex" xmlns:cx5="http://schemas.microsoft.com/office/drawing/2016/5/11/chartex" xmlns:cx6="http://schemas.microsoft.com/office/drawing/2016/5/12/chartex" xmlns:cx7="http://schemas.microsoft.com/office/drawing/2016/5/13/chartex" xmlns:cx8="http://schemas.microsoft.com/office/drawing/2016/5/14/chartex" xmlns:mc="http://schemas.openxmlformats.org/markup-compatibility/2006" xmlns:aink="http://schemas.microsoft.com/office/drawing/2016/ink" xmlns:am3d="http://schemas.microsoft.com/office/drawing/2017/model3d" xmlns:o="urn:schemas-microsoft-com:office:office" xmlns:r="http://schemas.openxmlformats.org/officeDocument/2006/relationships" xmlns:m="http://schemas.openxmlformats.org/officeDocument/2006/math" xmlns:v="urn:schemas-microsoft-com:vml" xmlns:wp14="http://schemas.microsoft.com/office/word/2010/wordprocessingDrawing" xmlns:wp="http://schemas.openxmlformats.org/drawingml/2006/wordprocessingDrawing" xmlns:w10="urn:schemas-microsoft-com:office:word" xmlns:w="http://schemas.openxmlformats.org/wordprocessingml/2006/main" xmlns:w14="http://schemas.microsoft.com/office/word/2010/wordml" xmlns:w15="http://schemas.microsoft.com/office/word/2012/wordml" xmlns:w16cex="http://schemas.microsoft.com/office/word/2018/wordml/cex" xmlns:w16cid="http://schemas.microsoft.com/office/word/2016/wordml/cid" xmlns:w16="http://schemas.microsoft.com/office/word/2018/wordml" xmlns:w16sdtdh="http://schemas.microsoft.com/office/word/2020/wordml/sdtdatahash" xmlns:w16se="http://schemas.microsoft.com/office/word/2015/wordml/symex" xmlns:wpg="http://schemas.microsoft.com/office/word/2010/wordprocessingGroup" xmlns:wpi="http://schemas.microsoft.com/office/word/2010/wordprocessingInk" xmlns:wne="http://schemas.microsoft.com/office/word/2006/wordml" xmlns:wps="http://schemas.microsoft.com/office/word/2010/wordprocessingShape" mc:Ignorable="w14 w15 w16se w16cid w16 w16cex w16sdtdh wp14">
+<w:ftr xmlns:wpc="http://schemas.microsoft.com/office/word/2010/wordprocessingCanvas" xmlns:mc="http://schemas.openxmlformats.org/markup-compatibility/2006" xmlns:o="urn:schemas-microsoft-com:office:office" xmlns:r="http://schemas.openxmlformats.org/officeDocument/2006/relationships" xmlns:m="http://schemas.openxmlformats.org/officeDocument/2006/math" xmlns:v="urn:schemas-microsoft-com:vml" xmlns:wp14="http://schemas.microsoft.com/office/word/2010/wordprocessingDrawing" xmlns:wp="http://schemas.openxmlformats.org/drawingml/2006/wordprocessingDrawing" xmlns:w10="urn:schemas-microsoft-com:office:word" xmlns:w="http://schemas.openxmlformats.org/wordprocessingml/2006/main" xmlns:w14="http://schemas.microsoft.com/office/word/2010/wordml" xmlns:wpg="http://schemas.microsoft.com/office/word/2010/wordprocessingGroup" xmlns:wpi="http://schemas.microsoft.com/office/word/2010/wordprocessingInk" xmlns:wne="http://schemas.microsoft.com/office/word/2006/wordml" xmlns:wps="http://schemas.microsoft.com/office/word/2010/wordprocessingShape" mc:Ignorable="w14 wp14">
   <w:p>
     <w:pPr>
       <w:pBdr>
@@ -1620,7 +1691,7 @@
 </file>
 
 <file path=word/footer3.xml><?xml version="1.0" encoding="utf-8"?>
-<w:ftr xmlns:wpc="http://schemas.microsoft.com/office/word/2010/wordprocessingCanvas" xmlns:cx="http://schemas.microsoft.com/office/drawing/2014/chartex" xmlns:cx1="http://schemas.microsoft.com/office/drawing/2015/9/8/chartex" xmlns:cx2="http://schemas.microsoft.com/office/drawing/2015/10/21/chartex" xmlns:cx3="http://schemas.microsoft.com/office/drawing/2016/5/9/chartex" xmlns:cx4="http://schemas.microsoft.com/office/drawing/2016/5/10/chartex" xmlns:cx5="http://schemas.microsoft.com/office/drawing/2016/5/11/chartex" xmlns:cx6="http://schemas.microsoft.com/office/drawing/2016/5/12/chartex" xmlns:cx7="http://schemas.microsoft.com/office/drawing/2016/5/13/chartex" xmlns:cx8="http://schemas.microsoft.com/office/drawing/2016/5/14/chartex" xmlns:mc="http://schemas.openxmlformats.org/markup-compatibility/2006" xmlns:aink="http://schemas.microsoft.com/office/drawing/2016/ink" xmlns:am3d="http://schemas.microsoft.com/office/drawing/2017/model3d" xmlns:o="urn:schemas-microsoft-com:office:office" xmlns:r="http://schemas.openxmlformats.org/officeDocument/2006/relationships" xmlns:m="http://schemas.openxmlformats.org/officeDocument/2006/math" xmlns:v="urn:schemas-microsoft-com:vml" xmlns:wp14="http://schemas.microsoft.com/office/word/2010/wordprocessingDrawing" xmlns:wp="http://schemas.openxmlformats.org/drawingml/2006/wordprocessingDrawing" xmlns:w10="urn:schemas-microsoft-com:office:word" xmlns:w="http://schemas.openxmlformats.org/wordprocessingml/2006/main" xmlns:w14="http://schemas.microsoft.com/office/word/2010/wordml" xmlns:w15="http://schemas.microsoft.com/office/word/2012/wordml" xmlns:w16cex="http://schemas.microsoft.com/office/word/2018/wordml/cex" xmlns:w16cid="http://schemas.microsoft.com/office/word/2016/wordml/cid" xmlns:w16="http://schemas.microsoft.com/office/word/2018/wordml" xmlns:w16sdtdh="http://schemas.microsoft.com/office/word/2020/wordml/sdtdatahash" xmlns:w16se="http://schemas.microsoft.com/office/word/2015/wordml/symex" xmlns:wpg="http://schemas.microsoft.com/office/word/2010/wordprocessingGroup" xmlns:wpi="http://schemas.microsoft.com/office/word/2010/wordprocessingInk" xmlns:wne="http://schemas.microsoft.com/office/word/2006/wordml" xmlns:wps="http://schemas.microsoft.com/office/word/2010/wordprocessingShape" mc:Ignorable="w14 w15 w16se w16cid w16 w16cex w16sdtdh wp14">
+<w:ftr xmlns:wpc="http://schemas.microsoft.com/office/word/2010/wordprocessingCanvas" xmlns:mc="http://schemas.openxmlformats.org/markup-compatibility/2006" xmlns:o="urn:schemas-microsoft-com:office:office" xmlns:r="http://schemas.openxmlformats.org/officeDocument/2006/relationships" xmlns:m="http://schemas.openxmlformats.org/officeDocument/2006/math" xmlns:v="urn:schemas-microsoft-com:vml" xmlns:wp14="http://schemas.microsoft.com/office/word/2010/wordprocessingDrawing" xmlns:wp="http://schemas.openxmlformats.org/drawingml/2006/wordprocessingDrawing" xmlns:w10="urn:schemas-microsoft-com:office:word" xmlns:w="http://schemas.openxmlformats.org/wordprocessingml/2006/main" xmlns:w14="http://schemas.microsoft.com/office/word/2010/wordml" xmlns:wpg="http://schemas.microsoft.com/office/word/2010/wordprocessingGroup" xmlns:wpi="http://schemas.microsoft.com/office/word/2010/wordprocessingInk" xmlns:wne="http://schemas.microsoft.com/office/word/2006/wordml" xmlns:wps="http://schemas.microsoft.com/office/word/2010/wordprocessingShape" mc:Ignorable="w14 wp14">
   <w:p>
     <w:pPr>
       <w:pBdr>
@@ -1643,7 +1714,7 @@
 </file>
 
 <file path=word/footnotes.xml><?xml version="1.0" encoding="utf-8"?>
-<w:footnotes xmlns:wpc="http://schemas.microsoft.com/office/word/2010/wordprocessingCanvas" xmlns:cx="http://schemas.microsoft.com/office/drawing/2014/chartex" xmlns:cx1="http://schemas.microsoft.com/office/drawing/2015/9/8/chartex" xmlns:cx2="http://schemas.microsoft.com/office/drawing/2015/10/21/chartex" xmlns:cx3="http://schemas.microsoft.com/office/drawing/2016/5/9/chartex" xmlns:cx4="http://schemas.microsoft.com/office/drawing/2016/5/10/chartex" xmlns:cx5="http://schemas.microsoft.com/office/drawing/2016/5/11/chartex" xmlns:cx6="http://schemas.microsoft.com/office/drawing/2016/5/12/chartex" xmlns:cx7="http://schemas.microsoft.com/office/drawing/2016/5/13/chartex" xmlns:cx8="http://schemas.microsoft.com/office/drawing/2016/5/14/chartex" xmlns:mc="http://schemas.openxmlformats.org/markup-compatibility/2006" xmlns:aink="http://schemas.microsoft.com/office/drawing/2016/ink" xmlns:am3d="http://schemas.microsoft.com/office/drawing/2017/model3d" xmlns:o="urn:schemas-microsoft-com:office:office" xmlns:r="http://schemas.openxmlformats.org/officeDocument/2006/relationships" xmlns:m="http://schemas.openxmlformats.org/officeDocument/2006/math" xmlns:v="urn:schemas-microsoft-com:vml" xmlns:wp14="http://schemas.microsoft.com/office/word/2010/wordprocessingDrawing" xmlns:wp="http://schemas.openxmlformats.org/drawingml/2006/wordprocessingDrawing" xmlns:w10="urn:schemas-microsoft-com:office:word" xmlns:w="http://schemas.openxmlformats.org/wordprocessingml/2006/main" xmlns:w14="http://schemas.microsoft.com/office/word/2010/wordml" xmlns:w15="http://schemas.microsoft.com/office/word/2012/wordml" xmlns:w16cex="http://schemas.microsoft.com/office/word/2018/wordml/cex" xmlns:w16cid="http://schemas.microsoft.com/office/word/2016/wordml/cid" xmlns:w16="http://schemas.microsoft.com/office/word/2018/wordml" xmlns:w16sdtdh="http://schemas.microsoft.com/office/word/2020/wordml/sdtdatahash" xmlns:w16se="http://schemas.microsoft.com/office/word/2015/wordml/symex" xmlns:wpg="http://schemas.microsoft.com/office/word/2010/wordprocessingGroup" xmlns:wpi="http://schemas.microsoft.com/office/word/2010/wordprocessingInk" xmlns:wne="http://schemas.microsoft.com/office/word/2006/wordml" xmlns:wps="http://schemas.microsoft.com/office/word/2010/wordprocessingShape" mc:Ignorable="w14 w15 w16se w16cid w16 w16cex w16sdtdh wp14">
+<w:footnotes xmlns:wpc="http://schemas.microsoft.com/office/word/2010/wordprocessingCanvas" xmlns:mc="http://schemas.openxmlformats.org/markup-compatibility/2006" xmlns:o="urn:schemas-microsoft-com:office:office" xmlns:r="http://schemas.openxmlformats.org/officeDocument/2006/relationships" xmlns:m="http://schemas.openxmlformats.org/officeDocument/2006/math" xmlns:v="urn:schemas-microsoft-com:vml" xmlns:wp14="http://schemas.microsoft.com/office/word/2010/wordprocessingDrawing" xmlns:wp="http://schemas.openxmlformats.org/drawingml/2006/wordprocessingDrawing" xmlns:w10="urn:schemas-microsoft-com:office:word" xmlns:w="http://schemas.openxmlformats.org/wordprocessingml/2006/main" xmlns:w14="http://schemas.microsoft.com/office/word/2010/wordml" xmlns:wpg="http://schemas.microsoft.com/office/word/2010/wordprocessingGroup" xmlns:wpi="http://schemas.microsoft.com/office/word/2010/wordprocessingInk" xmlns:wne="http://schemas.microsoft.com/office/word/2006/wordml" xmlns:wps="http://schemas.microsoft.com/office/word/2010/wordprocessingShape" mc:Ignorable="w14 wp14">
   <w:footnote w:type="separator" w:id="-1">
     <w:p>
       <w:r>
@@ -1662,14 +1733,14 @@
 </file>
 
 <file path=word/header1.xml><?xml version="1.0" encoding="utf-8"?>
-<w:hdr xmlns:wpc="http://schemas.microsoft.com/office/word/2010/wordprocessingCanvas" xmlns:cx="http://schemas.microsoft.com/office/drawing/2014/chartex" xmlns:cx1="http://schemas.microsoft.com/office/drawing/2015/9/8/chartex" xmlns:cx2="http://schemas.microsoft.com/office/drawing/2015/10/21/chartex" xmlns:cx3="http://schemas.microsoft.com/office/drawing/2016/5/9/chartex" xmlns:cx4="http://schemas.microsoft.com/office/drawing/2016/5/10/chartex" xmlns:cx5="http://schemas.microsoft.com/office/drawing/2016/5/11/chartex" xmlns:cx6="http://schemas.microsoft.com/office/drawing/2016/5/12/chartex" xmlns:cx7="http://schemas.microsoft.com/office/drawing/2016/5/13/chartex" xmlns:cx8="http://schemas.microsoft.com/office/drawing/2016/5/14/chartex" xmlns:mc="http://schemas.openxmlformats.org/markup-compatibility/2006" xmlns:aink="http://schemas.microsoft.com/office/drawing/2016/ink" xmlns:am3d="http://schemas.microsoft.com/office/drawing/2017/model3d" xmlns:o="urn:schemas-microsoft-com:office:office" xmlns:r="http://schemas.openxmlformats.org/officeDocument/2006/relationships" xmlns:m="http://schemas.openxmlformats.org/officeDocument/2006/math" xmlns:v="urn:schemas-microsoft-com:vml" xmlns:wp14="http://schemas.microsoft.com/office/word/2010/wordprocessingDrawing" xmlns:wp="http://schemas.openxmlformats.org/drawingml/2006/wordprocessingDrawing" xmlns:w10="urn:schemas-microsoft-com:office:word" xmlns:w="http://schemas.openxmlformats.org/wordprocessingml/2006/main" xmlns:w14="http://schemas.microsoft.com/office/word/2010/wordml" xmlns:w15="http://schemas.microsoft.com/office/word/2012/wordml" xmlns:w16cex="http://schemas.microsoft.com/office/word/2018/wordml/cex" xmlns:w16cid="http://schemas.microsoft.com/office/word/2016/wordml/cid" xmlns:w16="http://schemas.microsoft.com/office/word/2018/wordml" xmlns:w16sdtdh="http://schemas.microsoft.com/office/word/2020/wordml/sdtdatahash" xmlns:w16se="http://schemas.microsoft.com/office/word/2015/wordml/symex" xmlns:wpg="http://schemas.microsoft.com/office/word/2010/wordprocessingGroup" xmlns:wpi="http://schemas.microsoft.com/office/word/2010/wordprocessingInk" xmlns:wne="http://schemas.microsoft.com/office/word/2006/wordml" xmlns:wps="http://schemas.microsoft.com/office/word/2010/wordprocessingShape" mc:Ignorable="w14 w15 w16se w16cid w16 w16cex w16sdtdh wp14">
+<w:hdr xmlns:wpc="http://schemas.microsoft.com/office/word/2010/wordprocessingCanvas" xmlns:mc="http://schemas.openxmlformats.org/markup-compatibility/2006" xmlns:o="urn:schemas-microsoft-com:office:office" xmlns:r="http://schemas.openxmlformats.org/officeDocument/2006/relationships" xmlns:m="http://schemas.openxmlformats.org/officeDocument/2006/math" xmlns:v="urn:schemas-microsoft-com:vml" xmlns:wp14="http://schemas.microsoft.com/office/word/2010/wordprocessingDrawing" xmlns:wp="http://schemas.openxmlformats.org/drawingml/2006/wordprocessingDrawing" xmlns:w10="urn:schemas-microsoft-com:office:word" xmlns:w="http://schemas.openxmlformats.org/wordprocessingml/2006/main" xmlns:w14="http://schemas.microsoft.com/office/word/2010/wordml" xmlns:wpg="http://schemas.microsoft.com/office/word/2010/wordprocessingGroup" xmlns:wpi="http://schemas.microsoft.com/office/word/2010/wordprocessingInk" xmlns:wne="http://schemas.microsoft.com/office/word/2006/wordml" xmlns:wps="http://schemas.microsoft.com/office/word/2010/wordprocessingShape" mc:Ignorable="w14 wp14">
   <w:p/>
   <w:p/>
 </w:hdr>
 </file>
 
 <file path=word/header2.xml><?xml version="1.0" encoding="utf-8"?>
-<w:hdr xmlns:wpc="http://schemas.microsoft.com/office/word/2010/wordprocessingCanvas" xmlns:cx="http://schemas.microsoft.com/office/drawing/2014/chartex" xmlns:cx1="http://schemas.microsoft.com/office/drawing/2015/9/8/chartex" xmlns:cx2="http://schemas.microsoft.com/office/drawing/2015/10/21/chartex" xmlns:cx3="http://schemas.microsoft.com/office/drawing/2016/5/9/chartex" xmlns:cx4="http://schemas.microsoft.com/office/drawing/2016/5/10/chartex" xmlns:cx5="http://schemas.microsoft.com/office/drawing/2016/5/11/chartex" xmlns:cx6="http://schemas.microsoft.com/office/drawing/2016/5/12/chartex" xmlns:cx7="http://schemas.microsoft.com/office/drawing/2016/5/13/chartex" xmlns:cx8="http://schemas.microsoft.com/office/drawing/2016/5/14/chartex" xmlns:mc="http://schemas.openxmlformats.org/markup-compatibility/2006" xmlns:aink="http://schemas.microsoft.com/office/drawing/2016/ink" xmlns:am3d="http://schemas.microsoft.com/office/drawing/2017/model3d" xmlns:o="urn:schemas-microsoft-com:office:office" xmlns:r="http://schemas.openxmlformats.org/officeDocument/2006/relationships" xmlns:m="http://schemas.openxmlformats.org/officeDocument/2006/math" xmlns:v="urn:schemas-microsoft-com:vml" xmlns:wp14="http://schemas.microsoft.com/office/word/2010/wordprocessingDrawing" xmlns:wp="http://schemas.openxmlformats.org/drawingml/2006/wordprocessingDrawing" xmlns:w10="urn:schemas-microsoft-com:office:word" xmlns:w="http://schemas.openxmlformats.org/wordprocessingml/2006/main" xmlns:w14="http://schemas.microsoft.com/office/word/2010/wordml" xmlns:w15="http://schemas.microsoft.com/office/word/2012/wordml" xmlns:w16cex="http://schemas.microsoft.com/office/word/2018/wordml/cex" xmlns:w16cid="http://schemas.microsoft.com/office/word/2016/wordml/cid" xmlns:w16="http://schemas.microsoft.com/office/word/2018/wordml" xmlns:w16sdtdh="http://schemas.microsoft.com/office/word/2020/wordml/sdtdatahash" xmlns:w16se="http://schemas.microsoft.com/office/word/2015/wordml/symex" xmlns:wpg="http://schemas.microsoft.com/office/word/2010/wordprocessingGroup" xmlns:wpi="http://schemas.microsoft.com/office/word/2010/wordprocessingInk" xmlns:wne="http://schemas.microsoft.com/office/word/2006/wordml" xmlns:wps="http://schemas.microsoft.com/office/word/2010/wordprocessingShape" mc:Ignorable="w14 w15 w16se w16cid w16 w16cex w16sdtdh wp14">
+<w:hdr xmlns:wpc="http://schemas.microsoft.com/office/word/2010/wordprocessingCanvas" xmlns:mc="http://schemas.openxmlformats.org/markup-compatibility/2006" xmlns:o="urn:schemas-microsoft-com:office:office" xmlns:r="http://schemas.openxmlformats.org/officeDocument/2006/relationships" xmlns:m="http://schemas.openxmlformats.org/officeDocument/2006/math" xmlns:v="urn:schemas-microsoft-com:vml" xmlns:wp14="http://schemas.microsoft.com/office/word/2010/wordprocessingDrawing" xmlns:wp="http://schemas.openxmlformats.org/drawingml/2006/wordprocessingDrawing" xmlns:w10="urn:schemas-microsoft-com:office:word" xmlns:w="http://schemas.openxmlformats.org/wordprocessingml/2006/main" xmlns:w14="http://schemas.microsoft.com/office/word/2010/wordml" xmlns:wpg="http://schemas.microsoft.com/office/word/2010/wordprocessingGroup" xmlns:wpi="http://schemas.microsoft.com/office/word/2010/wordprocessingInk" xmlns:wne="http://schemas.microsoft.com/office/word/2006/wordml" xmlns:wps="http://schemas.microsoft.com/office/word/2010/wordprocessingShape" mc:Ignorable="w14 wp14">
   <w:p>
     <w:pPr>
       <w:pBdr>
@@ -1692,7 +1763,7 @@
 </file>
 
 <file path=word/header3.xml><?xml version="1.0" encoding="utf-8"?>
-<w:hdr xmlns:wpc="http://schemas.microsoft.com/office/word/2010/wordprocessingCanvas" xmlns:cx="http://schemas.microsoft.com/office/drawing/2014/chartex" xmlns:cx1="http://schemas.microsoft.com/office/drawing/2015/9/8/chartex" xmlns:cx2="http://schemas.microsoft.com/office/drawing/2015/10/21/chartex" xmlns:cx3="http://schemas.microsoft.com/office/drawing/2016/5/9/chartex" xmlns:cx4="http://schemas.microsoft.com/office/drawing/2016/5/10/chartex" xmlns:cx5="http://schemas.microsoft.com/office/drawing/2016/5/11/chartex" xmlns:cx6="http://schemas.microsoft.com/office/drawing/2016/5/12/chartex" xmlns:cx7="http://schemas.microsoft.com/office/drawing/2016/5/13/chartex" xmlns:cx8="http://schemas.microsoft.com/office/drawing/2016/5/14/chartex" xmlns:mc="http://schemas.openxmlformats.org/markup-compatibility/2006" xmlns:aink="http://schemas.microsoft.com/office/drawing/2016/ink" xmlns:am3d="http://schemas.microsoft.com/office/drawing/2017/model3d" xmlns:o="urn:schemas-microsoft-com:office:office" xmlns:r="http://schemas.openxmlformats.org/officeDocument/2006/relationships" xmlns:m="http://schemas.openxmlformats.org/officeDocument/2006/math" xmlns:v="urn:schemas-microsoft-com:vml" xmlns:wp14="http://schemas.microsoft.com/office/word/2010/wordprocessingDrawing" xmlns:wp="http://schemas.openxmlformats.org/drawingml/2006/wordprocessingDrawing" xmlns:w10="urn:schemas-microsoft-com:office:word" xmlns:w="http://schemas.openxmlformats.org/wordprocessingml/2006/main" xmlns:w14="http://schemas.microsoft.com/office/word/2010/wordml" xmlns:w15="http://schemas.microsoft.com/office/word/2012/wordml" xmlns:w16cex="http://schemas.microsoft.com/office/word/2018/wordml/cex" xmlns:w16cid="http://schemas.microsoft.com/office/word/2016/wordml/cid" xmlns:w16="http://schemas.microsoft.com/office/word/2018/wordml" xmlns:w16sdtdh="http://schemas.microsoft.com/office/word/2020/wordml/sdtdatahash" xmlns:w16se="http://schemas.microsoft.com/office/word/2015/wordml/symex" xmlns:wpg="http://schemas.microsoft.com/office/word/2010/wordprocessingGroup" xmlns:wpi="http://schemas.microsoft.com/office/word/2010/wordprocessingInk" xmlns:wne="http://schemas.microsoft.com/office/word/2006/wordml" xmlns:wps="http://schemas.microsoft.com/office/word/2010/wordprocessingShape" mc:Ignorable="w14 w15 w16se w16cid w16 w16cex w16sdtdh wp14">
+<w:hdr xmlns:wpc="http://schemas.microsoft.com/office/word/2010/wordprocessingCanvas" xmlns:mc="http://schemas.openxmlformats.org/markup-compatibility/2006" xmlns:o="urn:schemas-microsoft-com:office:office" xmlns:r="http://schemas.openxmlformats.org/officeDocument/2006/relationships" xmlns:m="http://schemas.openxmlformats.org/officeDocument/2006/math" xmlns:v="urn:schemas-microsoft-com:vml" xmlns:wp14="http://schemas.microsoft.com/office/word/2010/wordprocessingDrawing" xmlns:wp="http://schemas.openxmlformats.org/drawingml/2006/wordprocessingDrawing" xmlns:w10="urn:schemas-microsoft-com:office:word" xmlns:w="http://schemas.openxmlformats.org/wordprocessingml/2006/main" xmlns:w14="http://schemas.microsoft.com/office/word/2010/wordml" xmlns:wpg="http://schemas.microsoft.com/office/word/2010/wordprocessingGroup" xmlns:wpi="http://schemas.microsoft.com/office/word/2010/wordprocessingInk" xmlns:wne="http://schemas.microsoft.com/office/word/2006/wordml" xmlns:wps="http://schemas.microsoft.com/office/word/2010/wordprocessingShape" mc:Ignorable="w14 wp14">
   <w:p>
     <w:pPr>
       <w:pBdr>
@@ -1715,8 +1786,8 @@
 </file>
 
 <file path=word/numbering.xml><?xml version="1.0" encoding="utf-8"?>
-<w:numbering xmlns:wpc="http://schemas.microsoft.com/office/word/2010/wordprocessingCanvas" xmlns:cx="http://schemas.microsoft.com/office/drawing/2014/chartex" xmlns:cx1="http://schemas.microsoft.com/office/drawing/2015/9/8/chartex" xmlns:cx2="http://schemas.microsoft.com/office/drawing/2015/10/21/chartex" xmlns:cx3="http://schemas.microsoft.com/office/drawing/2016/5/9/chartex" xmlns:cx4="http://schemas.microsoft.com/office/drawing/2016/5/10/chartex" xmlns:cx5="http://schemas.microsoft.com/office/drawing/2016/5/11/chartex" xmlns:cx6="http://schemas.microsoft.com/office/drawing/2016/5/12/chartex" xmlns:cx7="http://schemas.microsoft.com/office/drawing/2016/5/13/chartex" xmlns:cx8="http://schemas.microsoft.com/office/drawing/2016/5/14/chartex" xmlns:mc="http://schemas.openxmlformats.org/markup-compatibility/2006" xmlns:aink="http://schemas.microsoft.com/office/drawing/2016/ink" xmlns:am3d="http://schemas.microsoft.com/office/drawing/2017/model3d" xmlns:o="urn:schemas-microsoft-com:office:office" xmlns:r="http://schemas.openxmlformats.org/officeDocument/2006/relationships" xmlns:m="http://schemas.openxmlformats.org/officeDocument/2006/math" xmlns:v="urn:schemas-microsoft-com:vml" xmlns:wp14="http://schemas.microsoft.com/office/word/2010/wordprocessingDrawing" xmlns:wp="http://schemas.openxmlformats.org/drawingml/2006/wordprocessingDrawing" xmlns:w10="urn:schemas-microsoft-com:office:word" xmlns:w="http://schemas.openxmlformats.org/wordprocessingml/2006/main" xmlns:w14="http://schemas.microsoft.com/office/word/2010/wordml" xmlns:w15="http://schemas.microsoft.com/office/word/2012/wordml" xmlns:w16cex="http://schemas.microsoft.com/office/word/2018/wordml/cex" xmlns:w16cid="http://schemas.microsoft.com/office/word/2016/wordml/cid" xmlns:w16="http://schemas.microsoft.com/office/word/2018/wordml" xmlns:w16sdtdh="http://schemas.microsoft.com/office/word/2020/wordml/sdtdatahash" xmlns:w16se="http://schemas.microsoft.com/office/word/2015/wordml/symex" xmlns:wpg="http://schemas.microsoft.com/office/word/2010/wordprocessingGroup" xmlns:wpi="http://schemas.microsoft.com/office/word/2010/wordprocessingInk" xmlns:wne="http://schemas.microsoft.com/office/word/2006/wordml" xmlns:wps="http://schemas.microsoft.com/office/word/2010/wordprocessingShape" mc:Ignorable="w14 w15 w16se w16cid w16 w16cex w16sdtdh wp14">
-  <w:abstractNum w:abstractNumId="0" w15:restartNumberingAfterBreak="0">
+<w:numbering xmlns:wpc="http://schemas.microsoft.com/office/word/2010/wordprocessingCanvas" xmlns:mc="http://schemas.openxmlformats.org/markup-compatibility/2006" xmlns:o="urn:schemas-microsoft-com:office:office" xmlns:r="http://schemas.openxmlformats.org/officeDocument/2006/relationships" xmlns:m="http://schemas.openxmlformats.org/officeDocument/2006/math" xmlns:v="urn:schemas-microsoft-com:vml" xmlns:wp14="http://schemas.microsoft.com/office/word/2010/wordprocessingDrawing" xmlns:wp="http://schemas.openxmlformats.org/drawingml/2006/wordprocessingDrawing" xmlns:w10="urn:schemas-microsoft-com:office:word" xmlns:w="http://schemas.openxmlformats.org/wordprocessingml/2006/main" xmlns:w14="http://schemas.microsoft.com/office/word/2010/wordml" xmlns:wpg="http://schemas.microsoft.com/office/word/2010/wordprocessingGroup" xmlns:wpi="http://schemas.microsoft.com/office/word/2010/wordprocessingInk" xmlns:wne="http://schemas.microsoft.com/office/word/2006/wordml" xmlns:wps="http://schemas.microsoft.com/office/word/2010/wordprocessingShape" mc:Ignorable="w14 wp14">
+  <w:abstractNum w:abstractNumId="0">
     <w:nsid w:val="247E21E9"/>
     <w:multiLevelType w:val="hybridMultilevel"/>
     <w:tmpl w:val="55CCE69E"/>
@@ -1802,7 +1873,7 @@
       </w:pPr>
     </w:lvl>
   </w:abstractNum>
-  <w:abstractNum w:abstractNumId="1" w15:restartNumberingAfterBreak="0">
+  <w:abstractNum w:abstractNumId="1">
     <w:nsid w:val="42882692"/>
     <w:multiLevelType w:val="multilevel"/>
     <w:tmpl w:val="04160025"/>
@@ -1907,7 +1978,7 @@
 </file>
 
 <file path=word/styles.xml><?xml version="1.0" encoding="utf-8"?>
-<w:styles xmlns:mc="http://schemas.openxmlformats.org/markup-compatibility/2006" xmlns:r="http://schemas.openxmlformats.org/officeDocument/2006/relationships" xmlns:w="http://schemas.openxmlformats.org/wordprocessingml/2006/main" xmlns:w14="http://schemas.microsoft.com/office/word/2010/wordml" xmlns:w15="http://schemas.microsoft.com/office/word/2012/wordml" xmlns:w16cex="http://schemas.microsoft.com/office/word/2018/wordml/cex" xmlns:w16cid="http://schemas.microsoft.com/office/word/2016/wordml/cid" xmlns:w16="http://schemas.microsoft.com/office/word/2018/wordml" xmlns:w16sdtdh="http://schemas.microsoft.com/office/word/2020/wordml/sdtdatahash" xmlns:w16se="http://schemas.microsoft.com/office/word/2015/wordml/symex" mc:Ignorable="w14 w15 w16se w16cid w16 w16cex w16sdtdh">
+<w:styles xmlns:mc="http://schemas.openxmlformats.org/markup-compatibility/2006" xmlns:r="http://schemas.openxmlformats.org/officeDocument/2006/relationships" xmlns:w="http://schemas.openxmlformats.org/wordprocessingml/2006/main" xmlns:w14="http://schemas.microsoft.com/office/word/2010/wordml" mc:Ignorable="w14">
   <w:docDefaults>
     <w:rPrDefault>
       <w:rPr>
@@ -1924,383 +1995,144 @@
       </w:pPr>
     </w:pPrDefault>
   </w:docDefaults>
-  <w:latentStyles w:defLockedState="0" w:defUIPriority="99" w:defSemiHidden="0" w:defUnhideWhenUsed="0" w:defQFormat="0" w:count="376">
-    <w:lsdException w:name="Normal" w:uiPriority="0" w:qFormat="1"/>
-    <w:lsdException w:name="heading 1" w:uiPriority="9" w:qFormat="1"/>
-    <w:lsdException w:name="heading 2" w:semiHidden="1" w:uiPriority="9" w:unhideWhenUsed="1" w:qFormat="1"/>
-    <w:lsdException w:name="heading 3" w:semiHidden="1" w:uiPriority="9" w:unhideWhenUsed="1" w:qFormat="1"/>
-    <w:lsdException w:name="heading 4" w:semiHidden="1" w:uiPriority="9" w:unhideWhenUsed="1" w:qFormat="1"/>
-    <w:lsdException w:name="heading 5" w:semiHidden="1" w:uiPriority="9" w:unhideWhenUsed="1" w:qFormat="1"/>
-    <w:lsdException w:name="heading 6" w:semiHidden="1" w:uiPriority="9" w:unhideWhenUsed="1" w:qFormat="1"/>
-    <w:lsdException w:name="heading 7" w:semiHidden="1" w:uiPriority="9" w:unhideWhenUsed="1" w:qFormat="1"/>
-    <w:lsdException w:name="heading 8" w:semiHidden="1" w:uiPriority="9" w:unhideWhenUsed="1" w:qFormat="1"/>
-    <w:lsdException w:name="heading 9" w:semiHidden="1" w:uiPriority="9" w:unhideWhenUsed="1" w:qFormat="1"/>
-    <w:lsdException w:name="index 1" w:semiHidden="1" w:unhideWhenUsed="1"/>
-    <w:lsdException w:name="index 2" w:semiHidden="1" w:unhideWhenUsed="1"/>
-    <w:lsdException w:name="index 3" w:semiHidden="1" w:unhideWhenUsed="1"/>
-    <w:lsdException w:name="index 4" w:semiHidden="1" w:unhideWhenUsed="1"/>
-    <w:lsdException w:name="index 5" w:semiHidden="1" w:unhideWhenUsed="1"/>
-    <w:lsdException w:name="index 6" w:semiHidden="1" w:unhideWhenUsed="1"/>
-    <w:lsdException w:name="index 7" w:semiHidden="1" w:unhideWhenUsed="1"/>
-    <w:lsdException w:name="index 8" w:semiHidden="1" w:unhideWhenUsed="1"/>
-    <w:lsdException w:name="index 9" w:semiHidden="1" w:unhideWhenUsed="1"/>
-    <w:lsdException w:name="toc 1" w:semiHidden="1" w:uiPriority="39" w:unhideWhenUsed="1"/>
-    <w:lsdException w:name="toc 2" w:semiHidden="1" w:uiPriority="39" w:unhideWhenUsed="1"/>
-    <w:lsdException w:name="toc 3" w:semiHidden="1" w:uiPriority="39" w:unhideWhenUsed="1"/>
-    <w:lsdException w:name="toc 4" w:semiHidden="1" w:uiPriority="39" w:unhideWhenUsed="1"/>
-    <w:lsdException w:name="toc 5" w:semiHidden="1" w:uiPriority="39" w:unhideWhenUsed="1"/>
-    <w:lsdException w:name="toc 6" w:semiHidden="1" w:uiPriority="39" w:unhideWhenUsed="1"/>
-    <w:lsdException w:name="toc 7" w:semiHidden="1" w:uiPriority="39" w:unhideWhenUsed="1"/>
-    <w:lsdException w:name="toc 8" w:semiHidden="1" w:uiPriority="39" w:unhideWhenUsed="1"/>
-    <w:lsdException w:name="toc 9" w:semiHidden="1" w:uiPriority="39" w:unhideWhenUsed="1"/>
-    <w:lsdException w:name="Normal Indent" w:semiHidden="1" w:unhideWhenUsed="1"/>
-    <w:lsdException w:name="footnote text" w:semiHidden="1" w:unhideWhenUsed="1"/>
-    <w:lsdException w:name="annotation text" w:semiHidden="1" w:unhideWhenUsed="1"/>
-    <w:lsdException w:name="header" w:semiHidden="1" w:unhideWhenUsed="1"/>
-    <w:lsdException w:name="footer" w:semiHidden="1" w:unhideWhenUsed="1"/>
-    <w:lsdException w:name="index heading" w:semiHidden="1" w:unhideWhenUsed="1"/>
-    <w:lsdException w:name="caption" w:semiHidden="1" w:uiPriority="35" w:unhideWhenUsed="1" w:qFormat="1"/>
-    <w:lsdException w:name="table of figures" w:semiHidden="1" w:unhideWhenUsed="1"/>
-    <w:lsdException w:name="envelope address" w:semiHidden="1" w:unhideWhenUsed="1"/>
-    <w:lsdException w:name="envelope return" w:semiHidden="1" w:unhideWhenUsed="1"/>
-    <w:lsdException w:name="footnote reference" w:semiHidden="1" w:unhideWhenUsed="1"/>
-    <w:lsdException w:name="annotation reference" w:semiHidden="1" w:unhideWhenUsed="1"/>
-    <w:lsdException w:name="line number" w:semiHidden="1" w:unhideWhenUsed="1"/>
-    <w:lsdException w:name="page number" w:semiHidden="1" w:unhideWhenUsed="1"/>
-    <w:lsdException w:name="endnote reference" w:semiHidden="1" w:unhideWhenUsed="1"/>
-    <w:lsdException w:name="endnote text" w:semiHidden="1" w:unhideWhenUsed="1"/>
-    <w:lsdException w:name="table of authorities" w:semiHidden="1" w:unhideWhenUsed="1"/>
-    <w:lsdException w:name="macro" w:semiHidden="1" w:unhideWhenUsed="1"/>
-    <w:lsdException w:name="toa heading" w:semiHidden="1" w:unhideWhenUsed="1"/>
-    <w:lsdException w:name="List" w:semiHidden="1" w:unhideWhenUsed="1"/>
-    <w:lsdException w:name="List Bullet" w:semiHidden="1" w:unhideWhenUsed="1"/>
-    <w:lsdException w:name="List Number" w:semiHidden="1" w:unhideWhenUsed="1"/>
-    <w:lsdException w:name="List 2" w:semiHidden="1" w:unhideWhenUsed="1"/>
-    <w:lsdException w:name="List 3" w:semiHidden="1" w:unhideWhenUsed="1"/>
-    <w:lsdException w:name="List 4" w:semiHidden="1" w:unhideWhenUsed="1"/>
-    <w:lsdException w:name="List 5" w:semiHidden="1" w:unhideWhenUsed="1"/>
-    <w:lsdException w:name="List Bullet 2" w:semiHidden="1" w:unhideWhenUsed="1"/>
-    <w:lsdException w:name="List Bullet 3" w:semiHidden="1" w:unhideWhenUsed="1"/>
-    <w:lsdException w:name="List Bullet 4" w:semiHidden="1" w:unhideWhenUsed="1"/>
-    <w:lsdException w:name="List Bullet 5" w:semiHidden="1" w:unhideWhenUsed="1"/>
-    <w:lsdException w:name="List Number 2" w:semiHidden="1" w:unhideWhenUsed="1"/>
-    <w:lsdException w:name="List Number 3" w:semiHidden="1" w:unhideWhenUsed="1"/>
-    <w:lsdException w:name="List Number 4" w:semiHidden="1" w:unhideWhenUsed="1"/>
-    <w:lsdException w:name="List Number 5" w:semiHidden="1" w:unhideWhenUsed="1"/>
-    <w:lsdException w:name="Title" w:uiPriority="10" w:qFormat="1"/>
-    <w:lsdException w:name="Closing" w:semiHidden="1" w:unhideWhenUsed="1"/>
-    <w:lsdException w:name="Signature" w:semiHidden="1" w:unhideWhenUsed="1"/>
-    <w:lsdException w:name="Default Paragraph Font" w:semiHidden="1" w:uiPriority="1" w:unhideWhenUsed="1"/>
-    <w:lsdException w:name="Body Text" w:semiHidden="1" w:unhideWhenUsed="1"/>
-    <w:lsdException w:name="Body Text Indent" w:semiHidden="1" w:unhideWhenUsed="1"/>
-    <w:lsdException w:name="List Continue" w:semiHidden="1" w:unhideWhenUsed="1"/>
-    <w:lsdException w:name="List Continue 2" w:semiHidden="1" w:unhideWhenUsed="1"/>
-    <w:lsdException w:name="List Continue 3" w:semiHidden="1" w:unhideWhenUsed="1"/>
-    <w:lsdException w:name="List Continue 4" w:semiHidden="1" w:unhideWhenUsed="1"/>
-    <w:lsdException w:name="List Continue 5" w:semiHidden="1" w:unhideWhenUsed="1"/>
-    <w:lsdException w:name="Message Header" w:semiHidden="1" w:unhideWhenUsed="1"/>
-    <w:lsdException w:name="Subtitle" w:uiPriority="11" w:qFormat="1"/>
-    <w:lsdException w:name="Salutation" w:semiHidden="1" w:unhideWhenUsed="1"/>
-    <w:lsdException w:name="Date" w:semiHidden="1" w:unhideWhenUsed="1"/>
-    <w:lsdException w:name="Body Text First Indent" w:semiHidden="1" w:unhideWhenUsed="1"/>
-    <w:lsdException w:name="Body Text First Indent 2" w:semiHidden="1" w:unhideWhenUsed="1"/>
-    <w:lsdException w:name="Note Heading" w:semiHidden="1" w:unhideWhenUsed="1"/>
-    <w:lsdException w:name="Body Text 2" w:semiHidden="1" w:unhideWhenUsed="1"/>
-    <w:lsdException w:name="Body Text 3" w:semiHidden="1" w:unhideWhenUsed="1"/>
-    <w:lsdException w:name="Body Text Indent 2" w:semiHidden="1" w:unhideWhenUsed="1"/>
-    <w:lsdException w:name="Body Text Indent 3" w:semiHidden="1" w:unhideWhenUsed="1"/>
-    <w:lsdException w:name="Block Text" w:semiHidden="1" w:unhideWhenUsed="1"/>
-    <w:lsdException w:name="Hyperlink" w:semiHidden="1" w:unhideWhenUsed="1"/>
-    <w:lsdException w:name="FollowedHyperlink" w:semiHidden="1" w:unhideWhenUsed="1"/>
-    <w:lsdException w:name="Strong" w:uiPriority="22" w:qFormat="1"/>
-    <w:lsdException w:name="Emphasis" w:uiPriority="20" w:qFormat="1"/>
-    <w:lsdException w:name="Document Map" w:semiHidden="1" w:unhideWhenUsed="1"/>
-    <w:lsdException w:name="Plain Text" w:semiHidden="1" w:unhideWhenUsed="1"/>
-    <w:lsdException w:name="E-mail Signature" w:semiHidden="1" w:unhideWhenUsed="1"/>
-    <w:lsdException w:name="HTML Top of Form" w:semiHidden="1" w:unhideWhenUsed="1"/>
-    <w:lsdException w:name="HTML Bottom of Form" w:semiHidden="1" w:unhideWhenUsed="1"/>
-    <w:lsdException w:name="Normal (Web)" w:semiHidden="1" w:unhideWhenUsed="1"/>
-    <w:lsdException w:name="HTML Acronym" w:semiHidden="1" w:unhideWhenUsed="1"/>
-    <w:lsdException w:name="HTML Address" w:semiHidden="1" w:unhideWhenUsed="1"/>
-    <w:lsdException w:name="HTML Cite" w:semiHidden="1" w:unhideWhenUsed="1"/>
-    <w:lsdException w:name="HTML Code" w:semiHidden="1" w:unhideWhenUsed="1"/>
-    <w:lsdException w:name="HTML Definition" w:semiHidden="1" w:unhideWhenUsed="1"/>
-    <w:lsdException w:name="HTML Keyboard" w:semiHidden="1" w:unhideWhenUsed="1"/>
-    <w:lsdException w:name="HTML Preformatted" w:semiHidden="1" w:unhideWhenUsed="1"/>
-    <w:lsdException w:name="HTML Sample" w:semiHidden="1" w:unhideWhenUsed="1"/>
-    <w:lsdException w:name="HTML Typewriter" w:semiHidden="1" w:unhideWhenUsed="1"/>
-    <w:lsdException w:name="HTML Variable" w:semiHidden="1" w:unhideWhenUsed="1"/>
-    <w:lsdException w:name="Normal Table" w:semiHidden="1" w:unhideWhenUsed="1"/>
-    <w:lsdException w:name="annotation subject" w:semiHidden="1" w:unhideWhenUsed="1"/>
-    <w:lsdException w:name="No List" w:semiHidden="1" w:unhideWhenUsed="1"/>
-    <w:lsdException w:name="Outline List 1" w:semiHidden="1" w:unhideWhenUsed="1"/>
-    <w:lsdException w:name="Outline List 2" w:semiHidden="1" w:unhideWhenUsed="1"/>
-    <w:lsdException w:name="Outline List 3" w:semiHidden="1" w:unhideWhenUsed="1"/>
-    <w:lsdException w:name="Table Simple 1" w:semiHidden="1" w:unhideWhenUsed="1"/>
-    <w:lsdException w:name="Table Simple 2" w:semiHidden="1" w:unhideWhenUsed="1"/>
-    <w:lsdException w:name="Table Simple 3" w:semiHidden="1" w:unhideWhenUsed="1"/>
-    <w:lsdException w:name="Table Classic 1" w:semiHidden="1" w:unhideWhenUsed="1"/>
-    <w:lsdException w:name="Table Classic 2" w:semiHidden="1" w:unhideWhenUsed="1"/>
-    <w:lsdException w:name="Table Classic 3" w:semiHidden="1" w:unhideWhenUsed="1"/>
-    <w:lsdException w:name="Table Classic 4" w:semiHidden="1" w:unhideWhenUsed="1"/>
-    <w:lsdException w:name="Table Colorful 1" w:semiHidden="1" w:unhideWhenUsed="1"/>
-    <w:lsdException w:name="Table Colorful 2" w:semiHidden="1" w:unhideWhenUsed="1"/>
-    <w:lsdException w:name="Table Colorful 3" w:semiHidden="1" w:unhideWhenUsed="1"/>
-    <w:lsdException w:name="Table Columns 1" w:semiHidden="1" w:unhideWhenUsed="1"/>
-    <w:lsdException w:name="Table Columns 2" w:semiHidden="1" w:unhideWhenUsed="1"/>
-    <w:lsdException w:name="Table Columns 3" w:semiHidden="1" w:unhideWhenUsed="1"/>
-    <w:lsdException w:name="Table Columns 4" w:semiHidden="1" w:unhideWhenUsed="1"/>
-    <w:lsdException w:name="Table Columns 5" w:semiHidden="1" w:unhideWhenUsed="1"/>
-    <w:lsdException w:name="Table Grid 1" w:semiHidden="1" w:unhideWhenUsed="1"/>
-    <w:lsdException w:name="Table Grid 2" w:semiHidden="1" w:unhideWhenUsed="1"/>
-    <w:lsdException w:name="Table Grid 3" w:semiHidden="1" w:unhideWhenUsed="1"/>
-    <w:lsdException w:name="Table Grid 4" w:semiHidden="1" w:unhideWhenUsed="1"/>
-    <w:lsdException w:name="Table Grid 5" w:semiHidden="1" w:unhideWhenUsed="1"/>
-    <w:lsdException w:name="Table Grid 6" w:semiHidden="1" w:unhideWhenUsed="1"/>
-    <w:lsdException w:name="Table Grid 7" w:semiHidden="1" w:unhideWhenUsed="1"/>
-    <w:lsdException w:name="Table Grid 8" w:semiHidden="1" w:unhideWhenUsed="1"/>
-    <w:lsdException w:name="Table List 1" w:semiHidden="1" w:unhideWhenUsed="1"/>
-    <w:lsdException w:name="Table List 2" w:semiHidden="1" w:unhideWhenUsed="1"/>
-    <w:lsdException w:name="Table List 3" w:semiHidden="1" w:unhideWhenUsed="1"/>
-    <w:lsdException w:name="Table List 4" w:semiHidden="1" w:unhideWhenUsed="1"/>
-    <w:lsdException w:name="Table List 5" w:semiHidden="1" w:unhideWhenUsed="1"/>
-    <w:lsdException w:name="Table List 6" w:semiHidden="1" w:unhideWhenUsed="1"/>
-    <w:lsdException w:name="Table List 7" w:semiHidden="1" w:unhideWhenUsed="1"/>
-    <w:lsdException w:name="Table List 8" w:semiHidden="1" w:unhideWhenUsed="1"/>
-    <w:lsdException w:name="Table 3D effects 1" w:semiHidden="1" w:unhideWhenUsed="1"/>
-    <w:lsdException w:name="Table 3D effects 2" w:semiHidden="1" w:unhideWhenUsed="1"/>
-    <w:lsdException w:name="Table 3D effects 3" w:semiHidden="1" w:unhideWhenUsed="1"/>
-    <w:lsdException w:name="Table Contemporary" w:semiHidden="1" w:unhideWhenUsed="1"/>
-    <w:lsdException w:name="Table Elegant" w:semiHidden="1" w:unhideWhenUsed="1"/>
-    <w:lsdException w:name="Table Professional" w:semiHidden="1" w:unhideWhenUsed="1"/>
-    <w:lsdException w:name="Table Subtle 1" w:semiHidden="1" w:unhideWhenUsed="1"/>
-    <w:lsdException w:name="Table Subtle 2" w:semiHidden="1" w:unhideWhenUsed="1"/>
-    <w:lsdException w:name="Table Web 1" w:semiHidden="1" w:unhideWhenUsed="1"/>
-    <w:lsdException w:name="Table Web 2" w:semiHidden="1" w:unhideWhenUsed="1"/>
-    <w:lsdException w:name="Table Web 3" w:semiHidden="1" w:unhideWhenUsed="1"/>
-    <w:lsdException w:name="Balloon Text" w:semiHidden="1" w:unhideWhenUsed="1"/>
-    <w:lsdException w:name="Table Grid" w:uiPriority="39"/>
-    <w:lsdException w:name="Table Theme" w:semiHidden="1" w:unhideWhenUsed="1"/>
-    <w:lsdException w:name="Placeholder Text" w:semiHidden="1"/>
-    <w:lsdException w:name="No Spacing" w:uiPriority="1" w:qFormat="1"/>
-    <w:lsdException w:name="Light Shading" w:uiPriority="60"/>
-    <w:lsdException w:name="Light List" w:uiPriority="61"/>
-    <w:lsdException w:name="Light Grid" w:uiPriority="62"/>
-    <w:lsdException w:name="Medium Shading 1" w:uiPriority="63"/>
-    <w:lsdException w:name="Medium Shading 2" w:uiPriority="64"/>
-    <w:lsdException w:name="Medium List 1" w:uiPriority="65"/>
-    <w:lsdException w:name="Medium List 2" w:uiPriority="66"/>
-    <w:lsdException w:name="Medium Grid 1" w:uiPriority="67"/>
-    <w:lsdException w:name="Medium Grid 2" w:uiPriority="68"/>
-    <w:lsdException w:name="Medium Grid 3" w:uiPriority="69"/>
-    <w:lsdException w:name="Dark List" w:uiPriority="70"/>
-    <w:lsdException w:name="Colorful Shading" w:uiPriority="71"/>
-    <w:lsdException w:name="Colorful List" w:uiPriority="72"/>
-    <w:lsdException w:name="Colorful Grid" w:uiPriority="73"/>
-    <w:lsdException w:name="Light Shading Accent 1" w:uiPriority="60"/>
-    <w:lsdException w:name="Light List Accent 1" w:uiPriority="61"/>
-    <w:lsdException w:name="Light Grid Accent 1" w:uiPriority="62"/>
-    <w:lsdException w:name="Medium Shading 1 Accent 1" w:uiPriority="63"/>
-    <w:lsdException w:name="Medium Shading 2 Accent 1" w:uiPriority="64"/>
-    <w:lsdException w:name="Medium List 1 Accent 1" w:uiPriority="65"/>
-    <w:lsdException w:name="Revision" w:semiHidden="1"/>
-    <w:lsdException w:name="List Paragraph" w:uiPriority="34" w:qFormat="1"/>
-    <w:lsdException w:name="Quote" w:uiPriority="29" w:qFormat="1"/>
-    <w:lsdException w:name="Intense Quote" w:uiPriority="30" w:qFormat="1"/>
-    <w:lsdException w:name="Medium List 2 Accent 1" w:uiPriority="66"/>
-    <w:lsdException w:name="Medium Grid 1 Accent 1" w:uiPriority="67"/>
-    <w:lsdException w:name="Medium Grid 2 Accent 1" w:uiPriority="68"/>
-    <w:lsdException w:name="Medium Grid 3 Accent 1" w:uiPriority="69"/>
-    <w:lsdException w:name="Dark List Accent 1" w:uiPriority="70"/>
-    <w:lsdException w:name="Colorful Shading Accent 1" w:uiPriority="71"/>
-    <w:lsdException w:name="Colorful List Accent 1" w:uiPriority="72"/>
-    <w:lsdException w:name="Colorful Grid Accent 1" w:uiPriority="73"/>
-    <w:lsdException w:name="Light Shading Accent 2" w:uiPriority="60"/>
-    <w:lsdException w:name="Light List Accent 2" w:uiPriority="61"/>
-    <w:lsdException w:name="Light Grid Accent 2" w:uiPriority="62"/>
-    <w:lsdException w:name="Medium Shading 1 Accent 2" w:uiPriority="63"/>
-    <w:lsdException w:name="Medium Shading 2 Accent 2" w:uiPriority="64"/>
-    <w:lsdException w:name="Medium List 1 Accent 2" w:uiPriority="65"/>
-    <w:lsdException w:name="Medium List 2 Accent 2" w:uiPriority="66"/>
-    <w:lsdException w:name="Medium Grid 1 Accent 2" w:uiPriority="67"/>
-    <w:lsdException w:name="Medium Grid 2 Accent 2" w:uiPriority="68"/>
-    <w:lsdException w:name="Medium Grid 3 Accent 2" w:uiPriority="69"/>
-    <w:lsdException w:name="Dark List Accent 2" w:uiPriority="70"/>
-    <w:lsdException w:name="Colorful Shading Accent 2" w:uiPriority="71"/>
-    <w:lsdException w:name="Colorful List Accent 2" w:uiPriority="72"/>
-    <w:lsdException w:name="Colorful Grid Accent 2" w:uiPriority="73"/>
-    <w:lsdException w:name="Light Shading Accent 3" w:uiPriority="60"/>
-    <w:lsdException w:name="Light List Accent 3" w:uiPriority="61"/>
-    <w:lsdException w:name="Light Grid Accent 3" w:uiPriority="62"/>
-    <w:lsdException w:name="Medium Shading 1 Accent 3" w:uiPriority="63"/>
-    <w:lsdException w:name="Medium Shading 2 Accent 3" w:uiPriority="64"/>
-    <w:lsdException w:name="Medium List 1 Accent 3" w:uiPriority="65"/>
-    <w:lsdException w:name="Medium List 2 Accent 3" w:uiPriority="66"/>
-    <w:lsdException w:name="Medium Grid 1 Accent 3" w:uiPriority="67"/>
-    <w:lsdException w:name="Medium Grid 2 Accent 3" w:uiPriority="68"/>
-    <w:lsdException w:name="Medium Grid 3 Accent 3" w:uiPriority="69"/>
-    <w:lsdException w:name="Dark List Accent 3" w:uiPriority="70"/>
-    <w:lsdException w:name="Colorful Shading Accent 3" w:uiPriority="71"/>
-    <w:lsdException w:name="Colorful List Accent 3" w:uiPriority="72"/>
-    <w:lsdException w:name="Colorful Grid Accent 3" w:uiPriority="73"/>
-    <w:lsdException w:name="Light Shading Accent 4" w:uiPriority="60"/>
-    <w:lsdException w:name="Light List Accent 4" w:uiPriority="61"/>
-    <w:lsdException w:name="Light Grid Accent 4" w:uiPriority="62"/>
-    <w:lsdException w:name="Medium Shading 1 Accent 4" w:uiPriority="63"/>
-    <w:lsdException w:name="Medium Shading 2 Accent 4" w:uiPriority="64"/>
-    <w:lsdException w:name="Medium List 1 Accent 4" w:uiPriority="65"/>
-    <w:lsdException w:name="Medium List 2 Accent 4" w:uiPriority="66"/>
-    <w:lsdException w:name="Medium Grid 1 Accent 4" w:uiPriority="67"/>
-    <w:lsdException w:name="Medium Grid 2 Accent 4" w:uiPriority="68"/>
-    <w:lsdException w:name="Medium Grid 3 Accent 4" w:uiPriority="69"/>
-    <w:lsdException w:name="Dark List Accent 4" w:uiPriority="70"/>
-    <w:lsdException w:name="Colorful Shading Accent 4" w:uiPriority="71"/>
-    <w:lsdException w:name="Colorful List Accent 4" w:uiPriority="72"/>
-    <w:lsdException w:name="Colorful Grid Accent 4" w:uiPriority="73"/>
-    <w:lsdException w:name="Light Shading Accent 5" w:uiPriority="60"/>
-    <w:lsdException w:name="Light List Accent 5" w:uiPriority="61"/>
-    <w:lsdException w:name="Light Grid Accent 5" w:uiPriority="62"/>
-    <w:lsdException w:name="Medium Shading 1 Accent 5" w:uiPriority="63"/>
-    <w:lsdException w:name="Medium Shading 2 Accent 5" w:uiPriority="64"/>
-    <w:lsdException w:name="Medium List 1 Accent 5" w:uiPriority="65"/>
-    <w:lsdException w:name="Medium List 2 Accent 5" w:uiPriority="66"/>
-    <w:lsdException w:name="Medium Grid 1 Accent 5" w:uiPriority="67"/>
-    <w:lsdException w:name="Medium Grid 2 Accent 5" w:uiPriority="68"/>
-    <w:lsdException w:name="Medium Grid 3 Accent 5" w:uiPriority="69"/>
-    <w:lsdException w:name="Dark List Accent 5" w:uiPriority="70"/>
-    <w:lsdException w:name="Colorful Shading Accent 5" w:uiPriority="71"/>
-    <w:lsdException w:name="Colorful List Accent 5" w:uiPriority="72"/>
-    <w:lsdException w:name="Colorful Grid Accent 5" w:uiPriority="73"/>
-    <w:lsdException w:name="Light Shading Accent 6" w:uiPriority="60"/>
-    <w:lsdException w:name="Light List Accent 6" w:uiPriority="61"/>
-    <w:lsdException w:name="Light Grid Accent 6" w:uiPriority="62"/>
-    <w:lsdException w:name="Medium Shading 1 Accent 6" w:uiPriority="63"/>
-    <w:lsdException w:name="Medium Shading 2 Accent 6" w:uiPriority="64"/>
-    <w:lsdException w:name="Medium List 1 Accent 6" w:uiPriority="65"/>
-    <w:lsdException w:name="Medium List 2 Accent 6" w:uiPriority="66"/>
-    <w:lsdException w:name="Medium Grid 1 Accent 6" w:uiPriority="67"/>
-    <w:lsdException w:name="Medium Grid 2 Accent 6" w:uiPriority="68"/>
-    <w:lsdException w:name="Medium Grid 3 Accent 6" w:uiPriority="69"/>
-    <w:lsdException w:name="Dark List Accent 6" w:uiPriority="70"/>
-    <w:lsdException w:name="Colorful Shading Accent 6" w:uiPriority="71"/>
-    <w:lsdException w:name="Colorful List Accent 6" w:uiPriority="72"/>
-    <w:lsdException w:name="Colorful Grid Accent 6" w:uiPriority="73"/>
-    <w:lsdException w:name="Subtle Emphasis" w:uiPriority="19" w:qFormat="1"/>
-    <w:lsdException w:name="Intense Emphasis" w:uiPriority="21" w:qFormat="1"/>
-    <w:lsdException w:name="Subtle Reference" w:uiPriority="31" w:qFormat="1"/>
-    <w:lsdException w:name="Intense Reference" w:uiPriority="32" w:qFormat="1"/>
-    <w:lsdException w:name="Book Title" w:uiPriority="33" w:qFormat="1"/>
-    <w:lsdException w:name="Bibliography" w:semiHidden="1" w:uiPriority="37" w:unhideWhenUsed="1"/>
-    <w:lsdException w:name="TOC Heading" w:semiHidden="1" w:uiPriority="39" w:unhideWhenUsed="1" w:qFormat="1"/>
-    <w:lsdException w:name="Plain Table 1" w:uiPriority="41"/>
-    <w:lsdException w:name="Plain Table 2" w:uiPriority="42"/>
-    <w:lsdException w:name="Plain Table 3" w:uiPriority="43"/>
-    <w:lsdException w:name="Plain Table 4" w:uiPriority="44"/>
-    <w:lsdException w:name="Plain Table 5" w:uiPriority="45"/>
-    <w:lsdException w:name="Grid Table Light" w:uiPriority="40"/>
-    <w:lsdException w:name="Grid Table 1 Light" w:uiPriority="46"/>
-    <w:lsdException w:name="Grid Table 2" w:uiPriority="47"/>
-    <w:lsdException w:name="Grid Table 3" w:uiPriority="48"/>
-    <w:lsdException w:name="Grid Table 4" w:uiPriority="49"/>
-    <w:lsdException w:name="Grid Table 5 Dark" w:uiPriority="50"/>
-    <w:lsdException w:name="Grid Table 6 Colorful" w:uiPriority="51"/>
-    <w:lsdException w:name="Grid Table 7 Colorful" w:uiPriority="52"/>
-    <w:lsdException w:name="Grid Table 1 Light Accent 1" w:uiPriority="46"/>
-    <w:lsdException w:name="Grid Table 2 Accent 1" w:uiPriority="47"/>
-    <w:lsdException w:name="Grid Table 3 Accent 1" w:uiPriority="48"/>
-    <w:lsdException w:name="Grid Table 4 Accent 1" w:uiPriority="49"/>
-    <w:lsdException w:name="Grid Table 5 Dark Accent 1" w:uiPriority="50"/>
-    <w:lsdException w:name="Grid Table 6 Colorful Accent 1" w:uiPriority="51"/>
-    <w:lsdException w:name="Grid Table 7 Colorful Accent 1" w:uiPriority="52"/>
-    <w:lsdException w:name="Grid Table 1 Light Accent 2" w:uiPriority="46"/>
-    <w:lsdException w:name="Grid Table 2 Accent 2" w:uiPriority="47"/>
-    <w:lsdException w:name="Grid Table 3 Accent 2" w:uiPriority="48"/>
-    <w:lsdException w:name="Grid Table 4 Accent 2" w:uiPriority="49"/>
-    <w:lsdException w:name="Grid Table 5 Dark Accent 2" w:uiPriority="50"/>
-    <w:lsdException w:name="Grid Table 6 Colorful Accent 2" w:uiPriority="51"/>
-    <w:lsdException w:name="Grid Table 7 Colorful Accent 2" w:uiPriority="52"/>
-    <w:lsdException w:name="Grid Table 1 Light Accent 3" w:uiPriority="46"/>
-    <w:lsdException w:name="Grid Table 2 Accent 3" w:uiPriority="47"/>
-    <w:lsdException w:name="Grid Table 3 Accent 3" w:uiPriority="48"/>
-    <w:lsdException w:name="Grid Table 4 Accent 3" w:uiPriority="49"/>
-    <w:lsdException w:name="Grid Table 5 Dark Accent 3" w:uiPriority="50"/>
-    <w:lsdException w:name="Grid Table 6 Colorful Accent 3" w:uiPriority="51"/>
-    <w:lsdException w:name="Grid Table 7 Colorful Accent 3" w:uiPriority="52"/>
-    <w:lsdException w:name="Grid Table 1 Light Accent 4" w:uiPriority="46"/>
-    <w:lsdException w:name="Grid Table 2 Accent 4" w:uiPriority="47"/>
-    <w:lsdException w:name="Grid Table 3 Accent 4" w:uiPriority="48"/>
-    <w:lsdException w:name="Grid Table 4 Accent 4" w:uiPriority="49"/>
-    <w:lsdException w:name="Grid Table 5 Dark Accent 4" w:uiPriority="50"/>
-    <w:lsdException w:name="Grid Table 6 Colorful Accent 4" w:uiPriority="51"/>
-    <w:lsdException w:name="Grid Table 7 Colorful Accent 4" w:uiPriority="52"/>
-    <w:lsdException w:name="Grid Table 1 Light Accent 5" w:uiPriority="46"/>
-    <w:lsdException w:name="Grid Table 2 Accent 5" w:uiPriority="47"/>
-    <w:lsdException w:name="Grid Table 3 Accent 5" w:uiPriority="48"/>
-    <w:lsdException w:name="Grid Table 4 Accent 5" w:uiPriority="49"/>
-    <w:lsdException w:name="Grid Table 5 Dark Accent 5" w:uiPriority="50"/>
-    <w:lsdException w:name="Grid Table 6 Colorful Accent 5" w:uiPriority="51"/>
-    <w:lsdException w:name="Grid Table 7 Colorful Accent 5" w:uiPriority="52"/>
-    <w:lsdException w:name="Grid Table 1 Light Accent 6" w:uiPriority="46"/>
-    <w:lsdException w:name="Grid Table 2 Accent 6" w:uiPriority="47"/>
-    <w:lsdException w:name="Grid Table 3 Accent 6" w:uiPriority="48"/>
-    <w:lsdException w:name="Grid Table 4 Accent 6" w:uiPriority="49"/>
-    <w:lsdException w:name="Grid Table 5 Dark Accent 6" w:uiPriority="50"/>
-    <w:lsdException w:name="Grid Table 6 Colorful Accent 6" w:uiPriority="51"/>
-    <w:lsdException w:name="Grid Table 7 Colorful Accent 6" w:uiPriority="52"/>
-    <w:lsdException w:name="List Table 1 Light" w:uiPriority="46"/>
-    <w:lsdException w:name="List Table 2" w:uiPriority="47"/>
-    <w:lsdException w:name="List Table 3" w:uiPriority="48"/>
-    <w:lsdException w:name="List Table 4" w:uiPriority="49"/>
-    <w:lsdException w:name="List Table 5 Dark" w:uiPriority="50"/>
-    <w:lsdException w:name="List Table 6 Colorful" w:uiPriority="51"/>
-    <w:lsdException w:name="List Table 7 Colorful" w:uiPriority="52"/>
-    <w:lsdException w:name="List Table 1 Light Accent 1" w:uiPriority="46"/>
-    <w:lsdException w:name="List Table 2 Accent 1" w:uiPriority="47"/>
-    <w:lsdException w:name="List Table 3 Accent 1" w:uiPriority="48"/>
-    <w:lsdException w:name="List Table 4 Accent 1" w:uiPriority="49"/>
-    <w:lsdException w:name="List Table 5 Dark Accent 1" w:uiPriority="50"/>
-    <w:lsdException w:name="List Table 6 Colorful Accent 1" w:uiPriority="51"/>
-    <w:lsdException w:name="List Table 7 Colorful Accent 1" w:uiPriority="52"/>
-    <w:lsdException w:name="List Table 1 Light Accent 2" w:uiPriority="46"/>
-    <w:lsdException w:name="List Table 2 Accent 2" w:uiPriority="47"/>
-    <w:lsdException w:name="List Table 3 Accent 2" w:uiPriority="48"/>
-    <w:lsdException w:name="List Table 4 Accent 2" w:uiPriority="49"/>
-    <w:lsdException w:name="List Table 5 Dark Accent 2" w:uiPriority="50"/>
-    <w:lsdException w:name="List Table 6 Colorful Accent 2" w:uiPriority="51"/>
-    <w:lsdException w:name="List Table 7 Colorful Accent 2" w:uiPriority="52"/>
-    <w:lsdException w:name="List Table 1 Light Accent 3" w:uiPriority="46"/>
-    <w:lsdException w:name="List Table 2 Accent 3" w:uiPriority="47"/>
-    <w:lsdException w:name="List Table 3 Accent 3" w:uiPriority="48"/>
-    <w:lsdException w:name="List Table 4 Accent 3" w:uiPriority="49"/>
-    <w:lsdException w:name="List Table 5 Dark Accent 3" w:uiPriority="50"/>
-    <w:lsdException w:name="List Table 6 Colorful Accent 3" w:uiPriority="51"/>
-    <w:lsdException w:name="List Table 7 Colorful Accent 3" w:uiPriority="52"/>
-    <w:lsdException w:name="List Table 1 Light Accent 4" w:uiPriority="46"/>
-    <w:lsdException w:name="List Table 2 Accent 4" w:uiPriority="47"/>
-    <w:lsdException w:name="List Table 3 Accent 4" w:uiPriority="48"/>
-    <w:lsdException w:name="List Table 4 Accent 4" w:uiPriority="49"/>
-    <w:lsdException w:name="List Table 5 Dark Accent 4" w:uiPriority="50"/>
-    <w:lsdException w:name="List Table 6 Colorful Accent 4" w:uiPriority="51"/>
-    <w:lsdException w:name="List Table 7 Colorful Accent 4" w:uiPriority="52"/>
-    <w:lsdException w:name="List Table 1 Light Accent 5" w:uiPriority="46"/>
-    <w:lsdException w:name="List Table 2 Accent 5" w:uiPriority="47"/>
-    <w:lsdException w:name="List Table 3 Accent 5" w:uiPriority="48"/>
-    <w:lsdException w:name="List Table 4 Accent 5" w:uiPriority="49"/>
-    <w:lsdException w:name="List Table 5 Dark Accent 5" w:uiPriority="50"/>
-    <w:lsdException w:name="List Table 6 Colorful Accent 5" w:uiPriority="51"/>
-    <w:lsdException w:name="List Table 7 Colorful Accent 5" w:uiPriority="52"/>
-    <w:lsdException w:name="List Table 1 Light Accent 6" w:uiPriority="46"/>
-    <w:lsdException w:name="List Table 2 Accent 6" w:uiPriority="47"/>
-    <w:lsdException w:name="List Table 3 Accent 6" w:uiPriority="48"/>
-    <w:lsdException w:name="List Table 4 Accent 6" w:uiPriority="49"/>
-    <w:lsdException w:name="List Table 5 Dark Accent 6" w:uiPriority="50"/>
-    <w:lsdException w:name="List Table 6 Colorful Accent 6" w:uiPriority="51"/>
-    <w:lsdException w:name="List Table 7 Colorful Accent 6" w:uiPriority="52"/>
-    <w:lsdException w:name="Mention" w:semiHidden="1" w:unhideWhenUsed="1"/>
-    <w:lsdException w:name="Smart Hyperlink" w:semiHidden="1" w:unhideWhenUsed="1"/>
-    <w:lsdException w:name="Hashtag" w:semiHidden="1" w:unhideWhenUsed="1"/>
-    <w:lsdException w:name="Unresolved Mention" w:semiHidden="1" w:unhideWhenUsed="1"/>
-    <w:lsdException w:name="Smart Link" w:semiHidden="1" w:unhideWhenUsed="1"/>
+  <w:latentStyles w:defLockedState="0" w:defUIPriority="99" w:defSemiHidden="1" w:defUnhideWhenUsed="1" w:defQFormat="0" w:count="267">
+    <w:lsdException w:name="Normal" w:semiHidden="0" w:uiPriority="0" w:unhideWhenUsed="0" w:qFormat="1"/>
+    <w:lsdException w:name="heading 1" w:semiHidden="0" w:uiPriority="9" w:unhideWhenUsed="0" w:qFormat="1"/>
+    <w:lsdException w:name="heading 2" w:uiPriority="9" w:qFormat="1"/>
+    <w:lsdException w:name="heading 3" w:uiPriority="9" w:qFormat="1"/>
+    <w:lsdException w:name="heading 4" w:uiPriority="9" w:qFormat="1"/>
+    <w:lsdException w:name="heading 5" w:uiPriority="9" w:qFormat="1"/>
+    <w:lsdException w:name="heading 6" w:uiPriority="9" w:qFormat="1"/>
+    <w:lsdException w:name="heading 7" w:uiPriority="9" w:qFormat="1"/>
+    <w:lsdException w:name="heading 8" w:uiPriority="9" w:qFormat="1"/>
+    <w:lsdException w:name="heading 9" w:uiPriority="9" w:qFormat="1"/>
+    <w:lsdException w:name="toc 1" w:uiPriority="39"/>
+    <w:lsdException w:name="toc 2" w:uiPriority="39"/>
+    <w:lsdException w:name="toc 3" w:uiPriority="39"/>
+    <w:lsdException w:name="toc 4" w:uiPriority="39"/>
+    <w:lsdException w:name="toc 5" w:uiPriority="39"/>
+    <w:lsdException w:name="toc 6" w:uiPriority="39"/>
+    <w:lsdException w:name="toc 7" w:uiPriority="39"/>
+    <w:lsdException w:name="toc 8" w:uiPriority="39"/>
+    <w:lsdException w:name="toc 9" w:uiPriority="39"/>
+    <w:lsdException w:name="caption" w:uiPriority="35" w:qFormat="1"/>
+    <w:lsdException w:name="Title" w:semiHidden="0" w:uiPriority="10" w:unhideWhenUsed="0" w:qFormat="1"/>
+    <w:lsdException w:name="Default Paragraph Font" w:uiPriority="1"/>
+    <w:lsdException w:name="Subtitle" w:semiHidden="0" w:uiPriority="11" w:unhideWhenUsed="0" w:qFormat="1"/>
+    <w:lsdException w:name="Strong" w:semiHidden="0" w:uiPriority="22" w:unhideWhenUsed="0" w:qFormat="1"/>
+    <w:lsdException w:name="Emphasis" w:semiHidden="0" w:uiPriority="20" w:unhideWhenUsed="0" w:qFormat="1"/>
+    <w:lsdException w:name="Table Grid" w:semiHidden="0" w:uiPriority="39" w:unhideWhenUsed="0"/>
+    <w:lsdException w:name="Placeholder Text" w:unhideWhenUsed="0"/>
+    <w:lsdException w:name="No Spacing" w:semiHidden="0" w:uiPriority="1" w:unhideWhenUsed="0" w:qFormat="1"/>
+    <w:lsdException w:name="Light Shading" w:semiHidden="0" w:uiPriority="60" w:unhideWhenUsed="0"/>
+    <w:lsdException w:name="Light List" w:semiHidden="0" w:uiPriority="61" w:unhideWhenUsed="0"/>
+    <w:lsdException w:name="Light Grid" w:semiHidden="0" w:uiPriority="62" w:unhideWhenUsed="0"/>
+    <w:lsdException w:name="Medium Shading 1" w:semiHidden="0" w:uiPriority="63" w:unhideWhenUsed="0"/>
+    <w:lsdException w:name="Medium Shading 2" w:semiHidden="0" w:uiPriority="64" w:unhideWhenUsed="0"/>
+    <w:lsdException w:name="Medium List 1" w:semiHidden="0" w:uiPriority="65" w:unhideWhenUsed="0"/>
+    <w:lsdException w:name="Medium List 2" w:semiHidden="0" w:uiPriority="66" w:unhideWhenUsed="0"/>
+    <w:lsdException w:name="Medium Grid 1" w:semiHidden="0" w:uiPriority="67" w:unhideWhenUsed="0"/>
+    <w:lsdException w:name="Medium Grid 2" w:semiHidden="0" w:uiPriority="68" w:unhideWhenUsed="0"/>
+    <w:lsdException w:name="Medium Grid 3" w:semiHidden="0" w:uiPriority="69" w:unhideWhenUsed="0"/>
+    <w:lsdException w:name="Dark List" w:semiHidden="0" w:uiPriority="70" w:unhideWhenUsed="0"/>
+    <w:lsdException w:name="Colorful Shading" w:semiHidden="0" w:uiPriority="71" w:unhideWhenUsed="0"/>
+    <w:lsdException w:name="Colorful List" w:semiHidden="0" w:uiPriority="72" w:unhideWhenUsed="0"/>
+    <w:lsdException w:name="Colorful Grid" w:semiHidden="0" w:uiPriority="73" w:unhideWhenUsed="0"/>
+    <w:lsdException w:name="Light Shading Accent 1" w:semiHidden="0" w:uiPriority="60" w:unhideWhenUsed="0"/>
+    <w:lsdException w:name="Light List Accent 1" w:semiHidden="0" w:uiPriority="61" w:unhideWhenUsed="0"/>
+    <w:lsdException w:name="Light Grid Accent 1" w:semiHidden="0" w:uiPriority="62" w:unhideWhenUsed="0"/>
+    <w:lsdException w:name="Medium Shading 1 Accent 1" w:semiHidden="0" w:uiPriority="63" w:unhideWhenUsed="0"/>
+    <w:lsdException w:name="Medium Shading 2 Accent 1" w:semiHidden="0" w:uiPriority="64" w:unhideWhenUsed="0"/>
+    <w:lsdException w:name="Medium List 1 Accent 1" w:semiHidden="0" w:uiPriority="65" w:unhideWhenUsed="0"/>
+    <w:lsdException w:name="Revision" w:unhideWhenUsed="0"/>
+    <w:lsdException w:name="List Paragraph" w:semiHidden="0" w:uiPriority="34" w:unhideWhenUsed="0" w:qFormat="1"/>
+    <w:lsdException w:name="Quote" w:semiHidden="0" w:uiPriority="29" w:unhideWhenUsed="0" w:qFormat="1"/>
+    <w:lsdException w:name="Intense Quote" w:semiHidden="0" w:uiPriority="30" w:unhideWhenUsed="0" w:qFormat="1"/>
+    <w:lsdException w:name="Medium List 2 Accent 1" w:semiHidden="0" w:uiPriority="66" w:unhideWhenUsed="0"/>
+    <w:lsdException w:name="Medium Grid 1 Accent 1" w:semiHidden="0" w:uiPriority="67" w:unhideWhenUsed="0"/>
+    <w:lsdException w:name="Medium Grid 2 Accent 1" w:semiHidden="0" w:uiPriority="68" w:unhideWhenUsed="0"/>
+    <w:lsdException w:name="Medium Grid 3 Accent 1" w:semiHidden="0" w:uiPriority="69" w:unhideWhenUsed="0"/>
+    <w:lsdException w:name="Dark List Accent 1" w:semiHidden="0" w:uiPriority="70" w:unhideWhenUsed="0"/>
+    <w:lsdException w:name="Colorful Shading Accent 1" w:semiHidden="0" w:uiPriority="71" w:unhideWhenUsed="0"/>
+    <w:lsdException w:name="Colorful List Accent 1" w:semiHidden="0" w:uiPriority="72" w:unhideWhenUsed="0"/>
+    <w:lsdException w:name="Colorful Grid Accent 1" w:semiHidden="0" w:uiPriority="73" w:unhideWhenUsed="0"/>
+    <w:lsdException w:name="Light Shading Accent 2" w:semiHidden="0" w:uiPriority="60" w:unhideWhenUsed="0"/>
+    <w:lsdException w:name="Light List Accent 2" w:semiHidden="0" w:uiPriority="61" w:unhideWhenUsed="0"/>
+    <w:lsdException w:name="Light Grid Accent 2" w:semiHidden="0" w:uiPriority="62" w:unhideWhenUsed="0"/>
+    <w:lsdException w:name="Medium Shading 1 Accent 2" w:semiHidden="0" w:uiPriority="63" w:unhideWhenUsed="0"/>
+    <w:lsdException w:name="Medium Shading 2 Accent 2" w:semiHidden="0" w:uiPriority="64" w:unhideWhenUsed="0"/>
+    <w:lsdException w:name="Medium List 1 Accent 2" w:semiHidden="0" w:uiPriority="65" w:unhideWhenUsed="0"/>
+    <w:lsdException w:name="Medium List 2 Accent 2" w:semiHidden="0" w:uiPriority="66" w:unhideWhenUsed="0"/>
+    <w:lsdException w:name="Medium Grid 1 Accent 2" w:semiHidden="0" w:uiPriority="67" w:unhideWhenUsed="0"/>
+    <w:lsdException w:name="Medium Grid 2 Accent 2" w:semiHidden="0" w:uiPriority="68" w:unhideWhenUsed="0"/>
+    <w:lsdException w:name="Medium Grid 3 Accent 2" w:semiHidden="0" w:uiPriority="69" w:unhideWhenUsed="0"/>
+    <w:lsdException w:name="Dark List Accent 2" w:semiHidden="0" w:uiPriority="70" w:unhideWhenUsed="0"/>
+    <w:lsdException w:name="Colorful Shading Accent 2" w:semiHidden="0" w:uiPriority="71" w:unhideWhenUsed="0"/>
+    <w:lsdException w:name="Colorful List Accent 2" w:semiHidden="0" w:uiPriority="72" w:unhideWhenUsed="0"/>
+    <w:lsdException w:name="Colorful Grid Accent 2" w:semiHidden="0" w:uiPriority="73" w:unhideWhenUsed="0"/>
+    <w:lsdException w:name="Light Shading Accent 3" w:semiHidden="0" w:uiPriority="60" w:unhideWhenUsed="0"/>
+    <w:lsdException w:name="Light List Accent 3" w:semiHidden="0" w:uiPriority="61" w:unhideWhenUsed="0"/>
+    <w:lsdException w:name="Light Grid Accent 3" w:semiHidden="0" w:uiPriority="62" w:unhideWhenUsed="0"/>
+    <w:lsdException w:name="Medium Shading 1 Accent 3" w:semiHidden="0" w:uiPriority="63" w:unhideWhenUsed="0"/>
+    <w:lsdException w:name="Medium Shading 2 Accent 3" w:semiHidden="0" w:uiPriority="64" w:unhideWhenUsed="0"/>
+    <w:lsdException w:name="Medium List 1 Accent 3" w:semiHidden="0" w:uiPriority="65" w:unhideWhenUsed="0"/>
+    <w:lsdException w:name="Medium List 2 Accent 3" w:semiHidden="0" w:uiPriority="66" w:unhideWhenUsed="0"/>
+    <w:lsdException w:name="Medium Grid 1 Accent 3" w:semiHidden="0" w:uiPriority="67" w:unhideWhenUsed="0"/>
+    <w:lsdException w:name="Medium Grid 2 Accent 3" w:semiHidden="0" w:uiPriority="68" w:unhideWhenUsed="0"/>
+    <w:lsdException w:name="Medium Grid 3 Accent 3" w:semiHidden="0" w:uiPriority="69" w:unhideWhenUsed="0"/>
+    <w:lsdException w:name="Dark List Accent 3" w:semiHidden="0" w:uiPriority="70" w:unhideWhenUsed="0"/>
+    <w:lsdException w:name="Colorful Shading Accent 3" w:semiHidden="0" w:uiPriority="71" w:unhideWhenUsed="0"/>
+    <w:lsdException w:name="Colorful List Accent 3" w:semiHidden="0" w:uiPriority="72" w:unhideWhenUsed="0"/>
+    <w:lsdException w:name="Colorful Grid Accent 3" w:semiHidden="0" w:uiPriority="73" w:unhideWhenUsed="0"/>
+    <w:lsdException w:name="Light Shading Accent 4" w:semiHidden="0" w:uiPriority="60" w:unhideWhenUsed="0"/>
+    <w:lsdException w:name="Light List Accent 4" w:semiHidden="0" w:uiPriority="61" w:unhideWhenUsed="0"/>
+    <w:lsdException w:name="Light Grid Accent 4" w:semiHidden="0" w:uiPriority="62" w:unhideWhenUsed="0"/>
+    <w:lsdException w:name="Medium Shading 1 Accent 4" w:semiHidden="0" w:uiPriority="63" w:unhideWhenUsed="0"/>
+    <w:lsdException w:name="Medium Shading 2 Accent 4" w:semiHidden="0" w:uiPriority="64" w:unhideWhenUsed="0"/>
+    <w:lsdException w:name="Medium List 1 Accent 4" w:semiHidden="0" w:uiPriority="65" w:unhideWhenUsed="0"/>
+    <w:lsdException w:name="Medium List 2 Accent 4" w:semiHidden="0" w:uiPriority="66" w:unhideWhenUsed="0"/>
+    <w:lsdException w:name="Medium Grid 1 Accent 4" w:semiHidden="0" w:uiPriority="67" w:unhideWhenUsed="0"/>
+    <w:lsdException w:name="Medium Grid 2 Accent 4" w:semiHidden="0" w:uiPriority="68" w:unhideWhenUsed="0"/>
+    <w:lsdException w:name="Medium Grid 3 Accent 4" w:semiHidden="0" w:uiPriority="69" w:unhideWhenUsed="0"/>
+    <w:lsdException w:name="Dark List Accent 4" w:semiHidden="0" w:uiPriority="70" w:unhideWhenUsed="0"/>
+    <w:lsdException w:name="Colorful Shading Accent 4" w:semiHidden="0" w:uiPriority="71" w:unhideWhenUsed="0"/>
+    <w:lsdException w:name="Colorful List Accent 4" w:semiHidden="0" w:uiPriority="72" w:unhideWhenUsed="0"/>
+    <w:lsdException w:name="Colorful Grid Accent 4" w:semiHidden="0" w:uiPriority="73" w:unhideWhenUsed="0"/>
+    <w:lsdException w:name="Light Shading Accent 5" w:semiHidden="0" w:uiPriority="60" w:unhideWhenUsed="0"/>
+    <w:lsdException w:name="Light List Accent 5" w:semiHidden="0" w:uiPriority="61" w:unhideWhenUsed="0"/>
+    <w:lsdException w:name="Light Grid Accent 5" w:semiHidden="0" w:uiPriority="62" w:unhideWhenUsed="0"/>
+    <w:lsdException w:name="Medium Shading 1 Accent 5" w:semiHidden="0" w:uiPriority="63" w:unhideWhenUsed="0"/>
+    <w:lsdException w:name="Medium Shading 2 Accent 5" w:semiHidden="0" w:uiPriority="64" w:unhideWhenUsed="0"/>
+    <w:lsdException w:name="Medium List 1 Accent 5" w:semiHidden="0" w:uiPriority="65" w:unhideWhenUsed="0"/>
+    <w:lsdException w:name="Medium List 2 Accent 5" w:semiHidden="0" w:uiPriority="66" w:unhideWhenUsed="0"/>
+    <w:lsdException w:name="Medium Grid 1 Accent 5" w:semiHidden="0" w:uiPriority="67" w:unhideWhenUsed="0"/>
+    <w:lsdException w:name="Medium Grid 2 Accent 5" w:semiHidden="0" w:uiPriority="68" w:unhideWhenUsed="0"/>
+    <w:lsdException w:name="Medium Grid 3 Accent 5" w:semiHidden="0" w:uiPriority="69" w:unhideWhenUsed="0"/>
+    <w:lsdException w:name="Dark List Accent 5" w:semiHidden="0" w:uiPriority="70" w:unhideWhenUsed="0"/>
+    <w:lsdException w:name="Colorful Shading Accent 5" w:semiHidden="0" w:uiPriority="71" w:unhideWhenUsed="0"/>
+    <w:lsdException w:name="Colorful List Accent 5" w:semiHidden="0" w:uiPriority="72" w:unhideWhenUsed="0"/>
+    <w:lsdException w:name="Colorful Grid Accent 5" w:semiHidden="0" w:uiPriority="73" w:unhideWhenUsed="0"/>
+    <w:lsdException w:name="Light Shading Accent 6" w:semiHidden="0" w:uiPriority="60" w:unhideWhenUsed="0"/>
+    <w:lsdException w:name="Light List Accent 6" w:semiHidden="0" w:uiPriority="61" w:unhideWhenUsed="0"/>
+    <w:lsdException w:name="Light Grid Accent 6" w:semiHidden="0" w:uiPriority="62" w:unhideWhenUsed="0"/>
+    <w:lsdException w:name="Medium Shading 1 Accent 6" w:semiHidden="0" w:uiPriority="63" w:unhideWhenUsed="0"/>
+    <w:lsdException w:name="Medium Shading 2 Accent 6" w:semiHidden="0" w:uiPriority="64" w:unhideWhenUsed="0"/>
+    <w:lsdException w:name="Medium List 1 Accent 6" w:semiHidden="0" w:uiPriority="65" w:unhideWhenUsed="0"/>
+    <w:lsdException w:name="Medium List 2 Accent 6" w:semiHidden="0" w:uiPriority="66" w:unhideWhenUsed="0"/>
+    <w:lsdException w:name="Medium Grid 1 Accent 6" w:semiHidden="0" w:uiPriority="67" w:unhideWhenUsed="0"/>
+    <w:lsdException w:name="Medium Grid 2 Accent 6" w:semiHidden="0" w:uiPriority="68" w:unhideWhenUsed="0"/>
+    <w:lsdException w:name="Medium Grid 3 Accent 6" w:semiHidden="0" w:uiPriority="69" w:unhideWhenUsed="0"/>
+    <w:lsdException w:name="Dark List Accent 6" w:semiHidden="0" w:uiPriority="70" w:unhideWhenUsed="0"/>
+    <w:lsdException w:name="Colorful Shading Accent 6" w:semiHidden="0" w:uiPriority="71" w:unhideWhenUsed="0"/>
+    <w:lsdException w:name="Colorful List Accent 6" w:semiHidden="0" w:uiPriority="72" w:unhideWhenUsed="0"/>
+    <w:lsdException w:name="Colorful Grid Accent 6" w:semiHidden="0" w:uiPriority="73" w:unhideWhenUsed="0"/>
+    <w:lsdException w:name="Subtle Emphasis" w:semiHidden="0" w:uiPriority="19" w:unhideWhenUsed="0" w:qFormat="1"/>
+    <w:lsdException w:name="Intense Emphasis" w:semiHidden="0" w:uiPriority="21" w:unhideWhenUsed="0" w:qFormat="1"/>
+    <w:lsdException w:name="Subtle Reference" w:semiHidden="0" w:uiPriority="31" w:unhideWhenUsed="0" w:qFormat="1"/>
+    <w:lsdException w:name="Intense Reference" w:semiHidden="0" w:uiPriority="32" w:unhideWhenUsed="0" w:qFormat="1"/>
+    <w:lsdException w:name="Book Title" w:semiHidden="0" w:uiPriority="33" w:unhideWhenUsed="0" w:qFormat="1"/>
+    <w:lsdException w:name="Bibliography" w:uiPriority="37"/>
+    <w:lsdException w:name="TOC Heading" w:uiPriority="39" w:qFormat="1"/>
   </w:latentStyles>
   <w:style w:type="paragraph" w:default="1" w:styleId="Normal">
     <w:name w:val="Normal"/>
@@ -2647,6 +2479,7 @@
     <w:uiPriority w:val="39"/>
     <w:rsid w:val="00A32453"/>
     <w:tblPr>
+      <w:tblInd w:w="0" w:type="dxa"/>
       <w:tblBorders>
         <w:top w:val="single" w:sz="4" w:space="0" w:color="auto"/>
         <w:left w:val="single" w:sz="4" w:space="0" w:color="auto"/>
@@ -2655,6 +2488,12 @@
         <w:insideH w:val="single" w:sz="4" w:space="0" w:color="auto"/>
         <w:insideV w:val="single" w:sz="4" w:space="0" w:color="auto"/>
       </w:tblBorders>
+      <w:tblCellMar>
+        <w:top w:w="0" w:type="dxa"/>
+        <w:left w:w="108" w:type="dxa"/>
+        <w:bottom w:w="0" w:type="dxa"/>
+        <w:right w:w="108" w:type="dxa"/>
+      </w:tblCellMar>
     </w:tblPr>
   </w:style>
   <w:style w:type="paragraph" w:styleId="PargrafodaLista">
@@ -3077,6 +2916,1004 @@
     </w:pPr>
     <w:rPr>
       <w:rFonts w:ascii="Times New Roman" w:eastAsia="Times New Roman" w:hAnsi="Times New Roman" w:cs="Times New Roman"/>
+    </w:rPr>
+  </w:style>
+  <w:style w:type="paragraph" w:styleId="Textodebalo">
+    <w:name w:val="Balloon Text"/>
+    <w:basedOn w:val="Normal"/>
+    <w:link w:val="TextodebaloChar"/>
+    <w:uiPriority w:val="99"/>
+    <w:semiHidden/>
+    <w:unhideWhenUsed/>
+    <w:rsid w:val="00460A56"/>
+    <w:rPr>
+      <w:rFonts w:ascii="Tahoma" w:hAnsi="Tahoma" w:cs="Tahoma"/>
+      <w:sz w:val="16"/>
+      <w:szCs w:val="16"/>
+    </w:rPr>
+  </w:style>
+  <w:style w:type="character" w:customStyle="1" w:styleId="TextodebaloChar">
+    <w:name w:val="Texto de balão Char"/>
+    <w:basedOn w:val="Fontepargpadro"/>
+    <w:link w:val="Textodebalo"/>
+    <w:uiPriority w:val="99"/>
+    <w:semiHidden/>
+    <w:rsid w:val="00460A56"/>
+    <w:rPr>
+      <w:rFonts w:ascii="Tahoma" w:hAnsi="Tahoma" w:cs="Tahoma"/>
+      <w:sz w:val="16"/>
+      <w:szCs w:val="16"/>
+    </w:rPr>
+  </w:style>
+</w:styles>
+</file>
+
+<file path=word/stylesWithEffects.xml><?xml version="1.0" encoding="utf-8"?>
+<w:styles xmlns:wpc="http://schemas.microsoft.com/office/word/2010/wordprocessingCanvas" xmlns:mc="http://schemas.openxmlformats.org/markup-compatibility/2006" xmlns:o="urn:schemas-microsoft-com:office:office" xmlns:r="http://schemas.openxmlformats.org/officeDocument/2006/relationships" xmlns:m="http://schemas.openxmlformats.org/officeDocument/2006/math" xmlns:v="urn:schemas-microsoft-com:vml" xmlns:wp14="http://schemas.microsoft.com/office/word/2010/wordprocessingDrawing" xmlns:wp="http://schemas.openxmlformats.org/drawingml/2006/wordprocessingDrawing" xmlns:w10="urn:schemas-microsoft-com:office:word" xmlns:w="http://schemas.openxmlformats.org/wordprocessingml/2006/main" xmlns:w14="http://schemas.microsoft.com/office/word/2010/wordml" xmlns:wpg="http://schemas.microsoft.com/office/word/2010/wordprocessingGroup" xmlns:wpi="http://schemas.microsoft.com/office/word/2010/wordprocessingInk" xmlns:wne="http://schemas.microsoft.com/office/word/2006/wordml" xmlns:wps="http://schemas.microsoft.com/office/word/2010/wordprocessingShape" mc:Ignorable="w14 wp14">
+  <w:docDefaults>
+    <w:rPrDefault>
+      <w:rPr>
+        <w:rFonts w:ascii="Arial" w:eastAsia="Arial" w:hAnsi="Arial" w:cs="Arial"/>
+        <w:sz w:val="24"/>
+        <w:szCs w:val="24"/>
+        <w:lang w:val="pt-BR" w:eastAsia="pt-BR" w:bidi="ar-SA"/>
+      </w:rPr>
+    </w:rPrDefault>
+    <w:pPrDefault>
+      <w:pPr>
+        <w:widowControl w:val="0"/>
+        <w:jc w:val="both"/>
+      </w:pPr>
+    </w:pPrDefault>
+  </w:docDefaults>
+  <w:latentStyles w:defLockedState="0" w:defUIPriority="99" w:defSemiHidden="1" w:defUnhideWhenUsed="1" w:defQFormat="0" w:count="267">
+    <w:lsdException w:name="Normal" w:semiHidden="0" w:uiPriority="0" w:unhideWhenUsed="0" w:qFormat="1"/>
+    <w:lsdException w:name="heading 1" w:semiHidden="0" w:uiPriority="9" w:unhideWhenUsed="0" w:qFormat="1"/>
+    <w:lsdException w:name="heading 2" w:uiPriority="9" w:qFormat="1"/>
+    <w:lsdException w:name="heading 3" w:uiPriority="9" w:qFormat="1"/>
+    <w:lsdException w:name="heading 4" w:uiPriority="9" w:qFormat="1"/>
+    <w:lsdException w:name="heading 5" w:uiPriority="9" w:qFormat="1"/>
+    <w:lsdException w:name="heading 6" w:uiPriority="9" w:qFormat="1"/>
+    <w:lsdException w:name="heading 7" w:uiPriority="9" w:qFormat="1"/>
+    <w:lsdException w:name="heading 8" w:uiPriority="9" w:qFormat="1"/>
+    <w:lsdException w:name="heading 9" w:uiPriority="9" w:qFormat="1"/>
+    <w:lsdException w:name="toc 1" w:uiPriority="39"/>
+    <w:lsdException w:name="toc 2" w:uiPriority="39"/>
+    <w:lsdException w:name="toc 3" w:uiPriority="39"/>
+    <w:lsdException w:name="toc 4" w:uiPriority="39"/>
+    <w:lsdException w:name="toc 5" w:uiPriority="39"/>
+    <w:lsdException w:name="toc 6" w:uiPriority="39"/>
+    <w:lsdException w:name="toc 7" w:uiPriority="39"/>
+    <w:lsdException w:name="toc 8" w:uiPriority="39"/>
+    <w:lsdException w:name="toc 9" w:uiPriority="39"/>
+    <w:lsdException w:name="caption" w:uiPriority="35" w:qFormat="1"/>
+    <w:lsdException w:name="Title" w:semiHidden="0" w:uiPriority="10" w:unhideWhenUsed="0" w:qFormat="1"/>
+    <w:lsdException w:name="Default Paragraph Font" w:uiPriority="1"/>
+    <w:lsdException w:name="Subtitle" w:semiHidden="0" w:uiPriority="11" w:unhideWhenUsed="0" w:qFormat="1"/>
+    <w:lsdException w:name="Strong" w:semiHidden="0" w:uiPriority="22" w:unhideWhenUsed="0" w:qFormat="1"/>
+    <w:lsdException w:name="Emphasis" w:semiHidden="0" w:uiPriority="20" w:unhideWhenUsed="0" w:qFormat="1"/>
+    <w:lsdException w:name="Table Grid" w:semiHidden="0" w:uiPriority="39" w:unhideWhenUsed="0"/>
+    <w:lsdException w:name="Placeholder Text" w:unhideWhenUsed="0"/>
+    <w:lsdException w:name="No Spacing" w:semiHidden="0" w:uiPriority="1" w:unhideWhenUsed="0" w:qFormat="1"/>
+    <w:lsdException w:name="Light Shading" w:semiHidden="0" w:uiPriority="60" w:unhideWhenUsed="0"/>
+    <w:lsdException w:name="Light List" w:semiHidden="0" w:uiPriority="61" w:unhideWhenUsed="0"/>
+    <w:lsdException w:name="Light Grid" w:semiHidden="0" w:uiPriority="62" w:unhideWhenUsed="0"/>
+    <w:lsdException w:name="Medium Shading 1" w:semiHidden="0" w:uiPriority="63" w:unhideWhenUsed="0"/>
+    <w:lsdException w:name="Medium Shading 2" w:semiHidden="0" w:uiPriority="64" w:unhideWhenUsed="0"/>
+    <w:lsdException w:name="Medium List 1" w:semiHidden="0" w:uiPriority="65" w:unhideWhenUsed="0"/>
+    <w:lsdException w:name="Medium List 2" w:semiHidden="0" w:uiPriority="66" w:unhideWhenUsed="0"/>
+    <w:lsdException w:name="Medium Grid 1" w:semiHidden="0" w:uiPriority="67" w:unhideWhenUsed="0"/>
+    <w:lsdException w:name="Medium Grid 2" w:semiHidden="0" w:uiPriority="68" w:unhideWhenUsed="0"/>
+    <w:lsdException w:name="Medium Grid 3" w:semiHidden="0" w:uiPriority="69" w:unhideWhenUsed="0"/>
+    <w:lsdException w:name="Dark List" w:semiHidden="0" w:uiPriority="70" w:unhideWhenUsed="0"/>
+    <w:lsdException w:name="Colorful Shading" w:semiHidden="0" w:uiPriority="71" w:unhideWhenUsed="0"/>
+    <w:lsdException w:name="Colorful List" w:semiHidden="0" w:uiPriority="72" w:unhideWhenUsed="0"/>
+    <w:lsdException w:name="Colorful Grid" w:semiHidden="0" w:uiPriority="73" w:unhideWhenUsed="0"/>
+    <w:lsdException w:name="Light Shading Accent 1" w:semiHidden="0" w:uiPriority="60" w:unhideWhenUsed="0"/>
+    <w:lsdException w:name="Light List Accent 1" w:semiHidden="0" w:uiPriority="61" w:unhideWhenUsed="0"/>
+    <w:lsdException w:name="Light Grid Accent 1" w:semiHidden="0" w:uiPriority="62" w:unhideWhenUsed="0"/>
+    <w:lsdException w:name="Medium Shading 1 Accent 1" w:semiHidden="0" w:uiPriority="63" w:unhideWhenUsed="0"/>
+    <w:lsdException w:name="Medium Shading 2 Accent 1" w:semiHidden="0" w:uiPriority="64" w:unhideWhenUsed="0"/>
+    <w:lsdException w:name="Medium List 1 Accent 1" w:semiHidden="0" w:uiPriority="65" w:unhideWhenUsed="0"/>
+    <w:lsdException w:name="Revision" w:unhideWhenUsed="0"/>
+    <w:lsdException w:name="List Paragraph" w:semiHidden="0" w:uiPriority="34" w:unhideWhenUsed="0" w:qFormat="1"/>
+    <w:lsdException w:name="Quote" w:semiHidden="0" w:uiPriority="29" w:unhideWhenUsed="0" w:qFormat="1"/>
+    <w:lsdException w:name="Intense Quote" w:semiHidden="0" w:uiPriority="30" w:unhideWhenUsed="0" w:qFormat="1"/>
+    <w:lsdException w:name="Medium List 2 Accent 1" w:semiHidden="0" w:uiPriority="66" w:unhideWhenUsed="0"/>
+    <w:lsdException w:name="Medium Grid 1 Accent 1" w:semiHidden="0" w:uiPriority="67" w:unhideWhenUsed="0"/>
+    <w:lsdException w:name="Medium Grid 2 Accent 1" w:semiHidden="0" w:uiPriority="68" w:unhideWhenUsed="0"/>
+    <w:lsdException w:name="Medium Grid 3 Accent 1" w:semiHidden="0" w:uiPriority="69" w:unhideWhenUsed="0"/>
+    <w:lsdException w:name="Dark List Accent 1" w:semiHidden="0" w:uiPriority="70" w:unhideWhenUsed="0"/>
+    <w:lsdException w:name="Colorful Shading Accent 1" w:semiHidden="0" w:uiPriority="71" w:unhideWhenUsed="0"/>
+    <w:lsdException w:name="Colorful List Accent 1" w:semiHidden="0" w:uiPriority="72" w:unhideWhenUsed="0"/>
+    <w:lsdException w:name="Colorful Grid Accent 1" w:semiHidden="0" w:uiPriority="73" w:unhideWhenUsed="0"/>
+    <w:lsdException w:name="Light Shading Accent 2" w:semiHidden="0" w:uiPriority="60" w:unhideWhenUsed="0"/>
+    <w:lsdException w:name="Light List Accent 2" w:semiHidden="0" w:uiPriority="61" w:unhideWhenUsed="0"/>
+    <w:lsdException w:name="Light Grid Accent 2" w:semiHidden="0" w:uiPriority="62" w:unhideWhenUsed="0"/>
+    <w:lsdException w:name="Medium Shading 1 Accent 2" w:semiHidden="0" w:uiPriority="63" w:unhideWhenUsed="0"/>
+    <w:lsdException w:name="Medium Shading 2 Accent 2" w:semiHidden="0" w:uiPriority="64" w:unhideWhenUsed="0"/>
+    <w:lsdException w:name="Medium List 1 Accent 2" w:semiHidden="0" w:uiPriority="65" w:unhideWhenUsed="0"/>
+    <w:lsdException w:name="Medium List 2 Accent 2" w:semiHidden="0" w:uiPriority="66" w:unhideWhenUsed="0"/>
+    <w:lsdException w:name="Medium Grid 1 Accent 2" w:semiHidden="0" w:uiPriority="67" w:unhideWhenUsed="0"/>
+    <w:lsdException w:name="Medium Grid 2 Accent 2" w:semiHidden="0" w:uiPriority="68" w:unhideWhenUsed="0"/>
+    <w:lsdException w:name="Medium Grid 3 Accent 2" w:semiHidden="0" w:uiPriority="69" w:unhideWhenUsed="0"/>
+    <w:lsdException w:name="Dark List Accent 2" w:semiHidden="0" w:uiPriority="70" w:unhideWhenUsed="0"/>
+    <w:lsdException w:name="Colorful Shading Accent 2" w:semiHidden="0" w:uiPriority="71" w:unhideWhenUsed="0"/>
+    <w:lsdException w:name="Colorful List Accent 2" w:semiHidden="0" w:uiPriority="72" w:unhideWhenUsed="0"/>
+    <w:lsdException w:name="Colorful Grid Accent 2" w:semiHidden="0" w:uiPriority="73" w:unhideWhenUsed="0"/>
+    <w:lsdException w:name="Light Shading Accent 3" w:semiHidden="0" w:uiPriority="60" w:unhideWhenUsed="0"/>
+    <w:lsdException w:name="Light List Accent 3" w:semiHidden="0" w:uiPriority="61" w:unhideWhenUsed="0"/>
+    <w:lsdException w:name="Light Grid Accent 3" w:semiHidden="0" w:uiPriority="62" w:unhideWhenUsed="0"/>
+    <w:lsdException w:name="Medium Shading 1 Accent 3" w:semiHidden="0" w:uiPriority="63" w:unhideWhenUsed="0"/>
+    <w:lsdException w:name="Medium Shading 2 Accent 3" w:semiHidden="0" w:uiPriority="64" w:unhideWhenUsed="0"/>
+    <w:lsdException w:name="Medium List 1 Accent 3" w:semiHidden="0" w:uiPriority="65" w:unhideWhenUsed="0"/>
+    <w:lsdException w:name="Medium List 2 Accent 3" w:semiHidden="0" w:uiPriority="66" w:unhideWhenUsed="0"/>
+    <w:lsdException w:name="Medium Grid 1 Accent 3" w:semiHidden="0" w:uiPriority="67" w:unhideWhenUsed="0"/>
+    <w:lsdException w:name="Medium Grid 2 Accent 3" w:semiHidden="0" w:uiPriority="68" w:unhideWhenUsed="0"/>
+    <w:lsdException w:name="Medium Grid 3 Accent 3" w:semiHidden="0" w:uiPriority="69" w:unhideWhenUsed="0"/>
+    <w:lsdException w:name="Dark List Accent 3" w:semiHidden="0" w:uiPriority="70" w:unhideWhenUsed="0"/>
+    <w:lsdException w:name="Colorful Shading Accent 3" w:semiHidden="0" w:uiPriority="71" w:unhideWhenUsed="0"/>
+    <w:lsdException w:name="Colorful List Accent 3" w:semiHidden="0" w:uiPriority="72" w:unhideWhenUsed="0"/>
+    <w:lsdException w:name="Colorful Grid Accent 3" w:semiHidden="0" w:uiPriority="73" w:unhideWhenUsed="0"/>
+    <w:lsdException w:name="Light Shading Accent 4" w:semiHidden="0" w:uiPriority="60" w:unhideWhenUsed="0"/>
+    <w:lsdException w:name="Light List Accent 4" w:semiHidden="0" w:uiPriority="61" w:unhideWhenUsed="0"/>
+    <w:lsdException w:name="Light Grid Accent 4" w:semiHidden="0" w:uiPriority="62" w:unhideWhenUsed="0"/>
+    <w:lsdException w:name="Medium Shading 1 Accent 4" w:semiHidden="0" w:uiPriority="63" w:unhideWhenUsed="0"/>
+    <w:lsdException w:name="Medium Shading 2 Accent 4" w:semiHidden="0" w:uiPriority="64" w:unhideWhenUsed="0"/>
+    <w:lsdException w:name="Medium List 1 Accent 4" w:semiHidden="0" w:uiPriority="65" w:unhideWhenUsed="0"/>
+    <w:lsdException w:name="Medium List 2 Accent 4" w:semiHidden="0" w:uiPriority="66" w:unhideWhenUsed="0"/>
+    <w:lsdException w:name="Medium Grid 1 Accent 4" w:semiHidden="0" w:uiPriority="67" w:unhideWhenUsed="0"/>
+    <w:lsdException w:name="Medium Grid 2 Accent 4" w:semiHidden="0" w:uiPriority="68" w:unhideWhenUsed="0"/>
+    <w:lsdException w:name="Medium Grid 3 Accent 4" w:semiHidden="0" w:uiPriority="69" w:unhideWhenUsed="0"/>
+    <w:lsdException w:name="Dark List Accent 4" w:semiHidden="0" w:uiPriority="70" w:unhideWhenUsed="0"/>
+    <w:lsdException w:name="Colorful Shading Accent 4" w:semiHidden="0" w:uiPriority="71" w:unhideWhenUsed="0"/>
+    <w:lsdException w:name="Colorful List Accent 4" w:semiHidden="0" w:uiPriority="72" w:unhideWhenUsed="0"/>
+    <w:lsdException w:name="Colorful Grid Accent 4" w:semiHidden="0" w:uiPriority="73" w:unhideWhenUsed="0"/>
+    <w:lsdException w:name="Light Shading Accent 5" w:semiHidden="0" w:uiPriority="60" w:unhideWhenUsed="0"/>
+    <w:lsdException w:name="Light List Accent 5" w:semiHidden="0" w:uiPriority="61" w:unhideWhenUsed="0"/>
+    <w:lsdException w:name="Light Grid Accent 5" w:semiHidden="0" w:uiPriority="62" w:unhideWhenUsed="0"/>
+    <w:lsdException w:name="Medium Shading 1 Accent 5" w:semiHidden="0" w:uiPriority="63" w:unhideWhenUsed="0"/>
+    <w:lsdException w:name="Medium Shading 2 Accent 5" w:semiHidden="0" w:uiPriority="64" w:unhideWhenUsed="0"/>
+    <w:lsdException w:name="Medium List 1 Accent 5" w:semiHidden="0" w:uiPriority="65" w:unhideWhenUsed="0"/>
+    <w:lsdException w:name="Medium List 2 Accent 5" w:semiHidden="0" w:uiPriority="66" w:unhideWhenUsed="0"/>
+    <w:lsdException w:name="Medium Grid 1 Accent 5" w:semiHidden="0" w:uiPriority="67" w:unhideWhenUsed="0"/>
+    <w:lsdException w:name="Medium Grid 2 Accent 5" w:semiHidden="0" w:uiPriority="68" w:unhideWhenUsed="0"/>
+    <w:lsdException w:name="Medium Grid 3 Accent 5" w:semiHidden="0" w:uiPriority="69" w:unhideWhenUsed="0"/>
+    <w:lsdException w:name="Dark List Accent 5" w:semiHidden="0" w:uiPriority="70" w:unhideWhenUsed="0"/>
+    <w:lsdException w:name="Colorful Shading Accent 5" w:semiHidden="0" w:uiPriority="71" w:unhideWhenUsed="0"/>
+    <w:lsdException w:name="Colorful List Accent 5" w:semiHidden="0" w:uiPriority="72" w:unhideWhenUsed="0"/>
+    <w:lsdException w:name="Colorful Grid Accent 5" w:semiHidden="0" w:uiPriority="73" w:unhideWhenUsed="0"/>
+    <w:lsdException w:name="Light Shading Accent 6" w:semiHidden="0" w:uiPriority="60" w:unhideWhenUsed="0"/>
+    <w:lsdException w:name="Light List Accent 6" w:semiHidden="0" w:uiPriority="61" w:unhideWhenUsed="0"/>
+    <w:lsdException w:name="Light Grid Accent 6" w:semiHidden="0" w:uiPriority="62" w:unhideWhenUsed="0"/>
+    <w:lsdException w:name="Medium Shading 1 Accent 6" w:semiHidden="0" w:uiPriority="63" w:unhideWhenUsed="0"/>
+    <w:lsdException w:name="Medium Shading 2 Accent 6" w:semiHidden="0" w:uiPriority="64" w:unhideWhenUsed="0"/>
+    <w:lsdException w:name="Medium List 1 Accent 6" w:semiHidden="0" w:uiPriority="65" w:unhideWhenUsed="0"/>
+    <w:lsdException w:name="Medium List 2 Accent 6" w:semiHidden="0" w:uiPriority="66" w:unhideWhenUsed="0"/>
+    <w:lsdException w:name="Medium Grid 1 Accent 6" w:semiHidden="0" w:uiPriority="67" w:unhideWhenUsed="0"/>
+    <w:lsdException w:name="Medium Grid 2 Accent 6" w:semiHidden="0" w:uiPriority="68" w:unhideWhenUsed="0"/>
+    <w:lsdException w:name="Medium Grid 3 Accent 6" w:semiHidden="0" w:uiPriority="69" w:unhideWhenUsed="0"/>
+    <w:lsdException w:name="Dark List Accent 6" w:semiHidden="0" w:uiPriority="70" w:unhideWhenUsed="0"/>
+    <w:lsdException w:name="Colorful Shading Accent 6" w:semiHidden="0" w:uiPriority="71" w:unhideWhenUsed="0"/>
+    <w:lsdException w:name="Colorful List Accent 6" w:semiHidden="0" w:uiPriority="72" w:unhideWhenUsed="0"/>
+    <w:lsdException w:name="Colorful Grid Accent 6" w:semiHidden="0" w:uiPriority="73" w:unhideWhenUsed="0"/>
+    <w:lsdException w:name="Subtle Emphasis" w:semiHidden="0" w:uiPriority="19" w:unhideWhenUsed="0" w:qFormat="1"/>
+    <w:lsdException w:name="Intense Emphasis" w:semiHidden="0" w:uiPriority="21" w:unhideWhenUsed="0" w:qFormat="1"/>
+    <w:lsdException w:name="Subtle Reference" w:semiHidden="0" w:uiPriority="31" w:unhideWhenUsed="0" w:qFormat="1"/>
+    <w:lsdException w:name="Intense Reference" w:semiHidden="0" w:uiPriority="32" w:unhideWhenUsed="0" w:qFormat="1"/>
+    <w:lsdException w:name="Book Title" w:semiHidden="0" w:uiPriority="33" w:unhideWhenUsed="0" w:qFormat="1"/>
+    <w:lsdException w:name="Bibliography" w:uiPriority="37"/>
+    <w:lsdException w:name="TOC Heading" w:uiPriority="39" w:qFormat="1"/>
+  </w:latentStyles>
+  <w:style w:type="paragraph" w:default="1" w:styleId="Normal">
+    <w:name w:val="Normal"/>
+    <w:qFormat/>
+  </w:style>
+  <w:style w:type="paragraph" w:styleId="Ttulo1">
+    <w:name w:val="heading 1"/>
+    <w:basedOn w:val="Normal"/>
+    <w:next w:val="Normal"/>
+    <w:uiPriority w:val="9"/>
+    <w:qFormat/>
+    <w:pPr>
+      <w:keepNext/>
+      <w:keepLines/>
+      <w:numPr>
+        <w:numId w:val="2"/>
+      </w:numPr>
+      <w:spacing w:before="480" w:after="120"/>
+      <w:outlineLvl w:val="0"/>
+    </w:pPr>
+    <w:rPr>
+      <w:b/>
+      <w:sz w:val="48"/>
+      <w:szCs w:val="48"/>
+    </w:rPr>
+  </w:style>
+  <w:style w:type="paragraph" w:styleId="Ttulo2">
+    <w:name w:val="heading 2"/>
+    <w:basedOn w:val="Normal"/>
+    <w:next w:val="Normal"/>
+    <w:uiPriority w:val="9"/>
+    <w:semiHidden/>
+    <w:unhideWhenUsed/>
+    <w:qFormat/>
+    <w:pPr>
+      <w:keepNext/>
+      <w:keepLines/>
+      <w:numPr>
+        <w:ilvl w:val="1"/>
+        <w:numId w:val="2"/>
+      </w:numPr>
+      <w:spacing w:before="360" w:after="80"/>
+      <w:outlineLvl w:val="1"/>
+    </w:pPr>
+    <w:rPr>
+      <w:b/>
+      <w:sz w:val="36"/>
+      <w:szCs w:val="36"/>
+    </w:rPr>
+  </w:style>
+  <w:style w:type="paragraph" w:styleId="Ttulo3">
+    <w:name w:val="heading 3"/>
+    <w:basedOn w:val="Normal"/>
+    <w:next w:val="Normal"/>
+    <w:uiPriority w:val="9"/>
+    <w:semiHidden/>
+    <w:unhideWhenUsed/>
+    <w:qFormat/>
+    <w:pPr>
+      <w:keepNext/>
+      <w:keepLines/>
+      <w:numPr>
+        <w:ilvl w:val="2"/>
+        <w:numId w:val="2"/>
+      </w:numPr>
+      <w:spacing w:before="280" w:after="80"/>
+      <w:outlineLvl w:val="2"/>
+    </w:pPr>
+    <w:rPr>
+      <w:b/>
+      <w:sz w:val="28"/>
+      <w:szCs w:val="28"/>
+    </w:rPr>
+  </w:style>
+  <w:style w:type="paragraph" w:styleId="Ttulo4">
+    <w:name w:val="heading 4"/>
+    <w:basedOn w:val="Normal"/>
+    <w:next w:val="Normal"/>
+    <w:uiPriority w:val="9"/>
+    <w:semiHidden/>
+    <w:unhideWhenUsed/>
+    <w:qFormat/>
+    <w:pPr>
+      <w:keepNext/>
+      <w:keepLines/>
+      <w:numPr>
+        <w:ilvl w:val="3"/>
+        <w:numId w:val="2"/>
+      </w:numPr>
+      <w:spacing w:before="240" w:after="40"/>
+      <w:outlineLvl w:val="3"/>
+    </w:pPr>
+    <w:rPr>
+      <w:b/>
+    </w:rPr>
+  </w:style>
+  <w:style w:type="paragraph" w:styleId="Ttulo5">
+    <w:name w:val="heading 5"/>
+    <w:basedOn w:val="Normal"/>
+    <w:next w:val="Normal"/>
+    <w:uiPriority w:val="9"/>
+    <w:semiHidden/>
+    <w:unhideWhenUsed/>
+    <w:qFormat/>
+    <w:pPr>
+      <w:keepNext/>
+      <w:keepLines/>
+      <w:numPr>
+        <w:ilvl w:val="4"/>
+        <w:numId w:val="2"/>
+      </w:numPr>
+      <w:spacing w:before="220" w:after="40"/>
+      <w:outlineLvl w:val="4"/>
+    </w:pPr>
+    <w:rPr>
+      <w:b/>
+      <w:sz w:val="22"/>
+      <w:szCs w:val="22"/>
+    </w:rPr>
+  </w:style>
+  <w:style w:type="paragraph" w:styleId="Ttulo6">
+    <w:name w:val="heading 6"/>
+    <w:basedOn w:val="Normal"/>
+    <w:next w:val="Normal"/>
+    <w:uiPriority w:val="9"/>
+    <w:semiHidden/>
+    <w:unhideWhenUsed/>
+    <w:qFormat/>
+    <w:pPr>
+      <w:keepNext/>
+      <w:keepLines/>
+      <w:numPr>
+        <w:ilvl w:val="5"/>
+        <w:numId w:val="2"/>
+      </w:numPr>
+      <w:spacing w:before="200" w:after="40"/>
+      <w:outlineLvl w:val="5"/>
+    </w:pPr>
+    <w:rPr>
+      <w:b/>
+      <w:sz w:val="20"/>
+      <w:szCs w:val="20"/>
+    </w:rPr>
+  </w:style>
+  <w:style w:type="paragraph" w:styleId="Ttulo7">
+    <w:name w:val="heading 7"/>
+    <w:basedOn w:val="Normal"/>
+    <w:next w:val="Normal"/>
+    <w:link w:val="Ttulo7Char"/>
+    <w:uiPriority w:val="9"/>
+    <w:semiHidden/>
+    <w:unhideWhenUsed/>
+    <w:qFormat/>
+    <w:rsid w:val="00174F5C"/>
+    <w:pPr>
+      <w:keepNext/>
+      <w:keepLines/>
+      <w:numPr>
+        <w:ilvl w:val="6"/>
+        <w:numId w:val="2"/>
+      </w:numPr>
+      <w:spacing w:before="40"/>
+      <w:outlineLvl w:val="6"/>
+    </w:pPr>
+    <w:rPr>
+      <w:rFonts w:asciiTheme="majorHAnsi" w:eastAsiaTheme="majorEastAsia" w:hAnsiTheme="majorHAnsi" w:cstheme="majorBidi"/>
+      <w:i/>
+      <w:iCs/>
+      <w:color w:val="243F60" w:themeColor="accent1" w:themeShade="7F"/>
+    </w:rPr>
+  </w:style>
+  <w:style w:type="paragraph" w:styleId="Ttulo8">
+    <w:name w:val="heading 8"/>
+    <w:basedOn w:val="Normal"/>
+    <w:next w:val="Normal"/>
+    <w:link w:val="Ttulo8Char"/>
+    <w:uiPriority w:val="9"/>
+    <w:semiHidden/>
+    <w:unhideWhenUsed/>
+    <w:qFormat/>
+    <w:rsid w:val="00174F5C"/>
+    <w:pPr>
+      <w:keepNext/>
+      <w:keepLines/>
+      <w:numPr>
+        <w:ilvl w:val="7"/>
+        <w:numId w:val="2"/>
+      </w:numPr>
+      <w:spacing w:before="40"/>
+      <w:outlineLvl w:val="7"/>
+    </w:pPr>
+    <w:rPr>
+      <w:rFonts w:asciiTheme="majorHAnsi" w:eastAsiaTheme="majorEastAsia" w:hAnsiTheme="majorHAnsi" w:cstheme="majorBidi"/>
+      <w:color w:val="272727" w:themeColor="text1" w:themeTint="D8"/>
+      <w:sz w:val="21"/>
+      <w:szCs w:val="21"/>
+    </w:rPr>
+  </w:style>
+  <w:style w:type="paragraph" w:styleId="Ttulo9">
+    <w:name w:val="heading 9"/>
+    <w:basedOn w:val="Normal"/>
+    <w:next w:val="Normal"/>
+    <w:link w:val="Ttulo9Char"/>
+    <w:uiPriority w:val="9"/>
+    <w:semiHidden/>
+    <w:unhideWhenUsed/>
+    <w:qFormat/>
+    <w:rsid w:val="00174F5C"/>
+    <w:pPr>
+      <w:keepNext/>
+      <w:keepLines/>
+      <w:numPr>
+        <w:ilvl w:val="8"/>
+        <w:numId w:val="2"/>
+      </w:numPr>
+      <w:spacing w:before="40"/>
+      <w:outlineLvl w:val="8"/>
+    </w:pPr>
+    <w:rPr>
+      <w:rFonts w:asciiTheme="majorHAnsi" w:eastAsiaTheme="majorEastAsia" w:hAnsiTheme="majorHAnsi" w:cstheme="majorBidi"/>
+      <w:i/>
+      <w:iCs/>
+      <w:color w:val="272727" w:themeColor="text1" w:themeTint="D8"/>
+      <w:sz w:val="21"/>
+      <w:szCs w:val="21"/>
+    </w:rPr>
+  </w:style>
+  <w:style w:type="character" w:default="1" w:styleId="Fontepargpadro">
+    <w:name w:val="Default Paragraph Font"/>
+    <w:uiPriority w:val="1"/>
+    <w:semiHidden/>
+    <w:unhideWhenUsed/>
+  </w:style>
+  <w:style w:type="table" w:default="1" w:styleId="Tabelanormal">
+    <w:name w:val="Normal Table"/>
+    <w:uiPriority w:val="99"/>
+    <w:semiHidden/>
+    <w:unhideWhenUsed/>
+    <w:tblPr>
+      <w:tblInd w:w="0" w:type="dxa"/>
+      <w:tblCellMar>
+        <w:top w:w="0" w:type="dxa"/>
+        <w:left w:w="108" w:type="dxa"/>
+        <w:bottom w:w="0" w:type="dxa"/>
+        <w:right w:w="108" w:type="dxa"/>
+      </w:tblCellMar>
+    </w:tblPr>
+  </w:style>
+  <w:style w:type="numbering" w:default="1" w:styleId="Semlista">
+    <w:name w:val="No List"/>
+    <w:uiPriority w:val="99"/>
+    <w:semiHidden/>
+    <w:unhideWhenUsed/>
+  </w:style>
+  <w:style w:type="table" w:customStyle="1" w:styleId="TableNormal">
+    <w:name w:val="Table Normal"/>
+    <w:tblPr>
+      <w:tblCellMar>
+        <w:top w:w="0" w:type="dxa"/>
+        <w:left w:w="0" w:type="dxa"/>
+        <w:bottom w:w="0" w:type="dxa"/>
+        <w:right w:w="0" w:type="dxa"/>
+      </w:tblCellMar>
+    </w:tblPr>
+  </w:style>
+  <w:style w:type="paragraph" w:styleId="Ttulo">
+    <w:name w:val="Title"/>
+    <w:basedOn w:val="Normal"/>
+    <w:next w:val="Normal"/>
+    <w:uiPriority w:val="10"/>
+    <w:qFormat/>
+    <w:pPr>
+      <w:keepNext/>
+      <w:keepLines/>
+      <w:spacing w:before="480" w:after="120"/>
+    </w:pPr>
+    <w:rPr>
+      <w:b/>
+      <w:sz w:val="72"/>
+      <w:szCs w:val="72"/>
+    </w:rPr>
+  </w:style>
+  <w:style w:type="paragraph" w:styleId="Subttulo">
+    <w:name w:val="Subtitle"/>
+    <w:basedOn w:val="Normal"/>
+    <w:next w:val="Normal"/>
+    <w:uiPriority w:val="11"/>
+    <w:qFormat/>
+    <w:pPr>
+      <w:keepNext/>
+      <w:keepLines/>
+      <w:spacing w:before="360" w:after="80"/>
+    </w:pPr>
+    <w:rPr>
+      <w:rFonts w:ascii="Georgia" w:eastAsia="Georgia" w:hAnsi="Georgia" w:cs="Georgia"/>
+      <w:i/>
+      <w:color w:val="666666"/>
+      <w:sz w:val="48"/>
+      <w:szCs w:val="48"/>
+    </w:rPr>
+  </w:style>
+  <w:style w:type="table" w:customStyle="1" w:styleId="a">
+    <w:basedOn w:val="TableNormal"/>
+    <w:tblPr>
+      <w:tblStyleRowBandSize w:val="1"/>
+      <w:tblStyleColBandSize w:val="1"/>
+      <w:tblCellMar>
+        <w:top w:w="100" w:type="dxa"/>
+        <w:left w:w="100" w:type="dxa"/>
+        <w:bottom w:w="100" w:type="dxa"/>
+        <w:right w:w="100" w:type="dxa"/>
+      </w:tblCellMar>
+    </w:tblPr>
+  </w:style>
+  <w:style w:type="table" w:customStyle="1" w:styleId="a0">
+    <w:basedOn w:val="TableNormal"/>
+    <w:tblPr>
+      <w:tblStyleRowBandSize w:val="1"/>
+      <w:tblStyleColBandSize w:val="1"/>
+      <w:tblCellMar>
+        <w:top w:w="100" w:type="dxa"/>
+        <w:left w:w="100" w:type="dxa"/>
+        <w:bottom w:w="100" w:type="dxa"/>
+        <w:right w:w="100" w:type="dxa"/>
+      </w:tblCellMar>
+    </w:tblPr>
+  </w:style>
+  <w:style w:type="table" w:customStyle="1" w:styleId="a1">
+    <w:basedOn w:val="TableNormal"/>
+    <w:tblPr>
+      <w:tblStyleRowBandSize w:val="1"/>
+      <w:tblStyleColBandSize w:val="1"/>
+      <w:tblCellMar>
+        <w:top w:w="100" w:type="dxa"/>
+        <w:left w:w="100" w:type="dxa"/>
+        <w:bottom w:w="100" w:type="dxa"/>
+        <w:right w:w="100" w:type="dxa"/>
+      </w:tblCellMar>
+    </w:tblPr>
+  </w:style>
+  <w:style w:type="table" w:styleId="Tabelacomgrade">
+    <w:name w:val="Table Grid"/>
+    <w:basedOn w:val="Tabelanormal"/>
+    <w:uiPriority w:val="39"/>
+    <w:rsid w:val="00A32453"/>
+    <w:tblPr>
+      <w:tblInd w:w="0" w:type="dxa"/>
+      <w:tblBorders>
+        <w:top w:val="single" w:sz="4" w:space="0" w:color="auto"/>
+        <w:left w:val="single" w:sz="4" w:space="0" w:color="auto"/>
+        <w:bottom w:val="single" w:sz="4" w:space="0" w:color="auto"/>
+        <w:right w:val="single" w:sz="4" w:space="0" w:color="auto"/>
+        <w:insideH w:val="single" w:sz="4" w:space="0" w:color="auto"/>
+        <w:insideV w:val="single" w:sz="4" w:space="0" w:color="auto"/>
+      </w:tblBorders>
+      <w:tblCellMar>
+        <w:top w:w="0" w:type="dxa"/>
+        <w:left w:w="108" w:type="dxa"/>
+        <w:bottom w:w="0" w:type="dxa"/>
+        <w:right w:w="108" w:type="dxa"/>
+      </w:tblCellMar>
+    </w:tblPr>
+  </w:style>
+  <w:style w:type="paragraph" w:styleId="PargrafodaLista">
+    <w:name w:val="List Paragraph"/>
+    <w:basedOn w:val="Normal"/>
+    <w:uiPriority w:val="34"/>
+    <w:qFormat/>
+    <w:rsid w:val="00A32453"/>
+    <w:pPr>
+      <w:ind w:left="720"/>
+      <w:contextualSpacing/>
+    </w:pPr>
+  </w:style>
+  <w:style w:type="character" w:customStyle="1" w:styleId="Ttulo7Char">
+    <w:name w:val="Título 7 Char"/>
+    <w:basedOn w:val="Fontepargpadro"/>
+    <w:link w:val="Ttulo7"/>
+    <w:uiPriority w:val="9"/>
+    <w:semiHidden/>
+    <w:rsid w:val="00174F5C"/>
+    <w:rPr>
+      <w:rFonts w:asciiTheme="majorHAnsi" w:eastAsiaTheme="majorEastAsia" w:hAnsiTheme="majorHAnsi" w:cstheme="majorBidi"/>
+      <w:i/>
+      <w:iCs/>
+      <w:color w:val="243F60" w:themeColor="accent1" w:themeShade="7F"/>
+    </w:rPr>
+  </w:style>
+  <w:style w:type="character" w:customStyle="1" w:styleId="Ttulo8Char">
+    <w:name w:val="Título 8 Char"/>
+    <w:basedOn w:val="Fontepargpadro"/>
+    <w:link w:val="Ttulo8"/>
+    <w:uiPriority w:val="9"/>
+    <w:semiHidden/>
+    <w:rsid w:val="00174F5C"/>
+    <w:rPr>
+      <w:rFonts w:asciiTheme="majorHAnsi" w:eastAsiaTheme="majorEastAsia" w:hAnsiTheme="majorHAnsi" w:cstheme="majorBidi"/>
+      <w:color w:val="272727" w:themeColor="text1" w:themeTint="D8"/>
+      <w:sz w:val="21"/>
+      <w:szCs w:val="21"/>
+    </w:rPr>
+  </w:style>
+  <w:style w:type="character" w:customStyle="1" w:styleId="Ttulo9Char">
+    <w:name w:val="Título 9 Char"/>
+    <w:basedOn w:val="Fontepargpadro"/>
+    <w:link w:val="Ttulo9"/>
+    <w:uiPriority w:val="9"/>
+    <w:semiHidden/>
+    <w:rsid w:val="00174F5C"/>
+    <w:rPr>
+      <w:rFonts w:asciiTheme="majorHAnsi" w:eastAsiaTheme="majorEastAsia" w:hAnsiTheme="majorHAnsi" w:cstheme="majorBidi"/>
+      <w:i/>
+      <w:iCs/>
+      <w:color w:val="272727" w:themeColor="text1" w:themeTint="D8"/>
+      <w:sz w:val="21"/>
+      <w:szCs w:val="21"/>
+    </w:rPr>
+  </w:style>
+  <w:style w:type="paragraph" w:styleId="Remissivo1">
+    <w:name w:val="index 1"/>
+    <w:basedOn w:val="Normal"/>
+    <w:next w:val="Normal"/>
+    <w:autoRedefine/>
+    <w:uiPriority w:val="99"/>
+    <w:unhideWhenUsed/>
+    <w:rsid w:val="00977442"/>
+    <w:pPr>
+      <w:ind w:left="240" w:hanging="240"/>
+      <w:jc w:val="left"/>
+    </w:pPr>
+    <w:rPr>
+      <w:rFonts w:asciiTheme="minorHAnsi" w:hAnsiTheme="minorHAnsi"/>
+      <w:sz w:val="20"/>
+      <w:szCs w:val="20"/>
+    </w:rPr>
+  </w:style>
+  <w:style w:type="paragraph" w:styleId="Remissivo2">
+    <w:name w:val="index 2"/>
+    <w:basedOn w:val="Normal"/>
+    <w:next w:val="Normal"/>
+    <w:autoRedefine/>
+    <w:uiPriority w:val="99"/>
+    <w:unhideWhenUsed/>
+    <w:rsid w:val="00977442"/>
+    <w:pPr>
+      <w:ind w:left="480" w:hanging="240"/>
+      <w:jc w:val="left"/>
+    </w:pPr>
+    <w:rPr>
+      <w:rFonts w:asciiTheme="minorHAnsi" w:hAnsiTheme="minorHAnsi"/>
+      <w:sz w:val="20"/>
+      <w:szCs w:val="20"/>
+    </w:rPr>
+  </w:style>
+  <w:style w:type="paragraph" w:styleId="Remissivo3">
+    <w:name w:val="index 3"/>
+    <w:basedOn w:val="Normal"/>
+    <w:next w:val="Normal"/>
+    <w:autoRedefine/>
+    <w:uiPriority w:val="99"/>
+    <w:unhideWhenUsed/>
+    <w:rsid w:val="00977442"/>
+    <w:pPr>
+      <w:ind w:left="720" w:hanging="240"/>
+      <w:jc w:val="left"/>
+    </w:pPr>
+    <w:rPr>
+      <w:rFonts w:asciiTheme="minorHAnsi" w:hAnsiTheme="minorHAnsi"/>
+      <w:sz w:val="20"/>
+      <w:szCs w:val="20"/>
+    </w:rPr>
+  </w:style>
+  <w:style w:type="paragraph" w:styleId="Remissivo4">
+    <w:name w:val="index 4"/>
+    <w:basedOn w:val="Normal"/>
+    <w:next w:val="Normal"/>
+    <w:autoRedefine/>
+    <w:uiPriority w:val="99"/>
+    <w:unhideWhenUsed/>
+    <w:rsid w:val="00977442"/>
+    <w:pPr>
+      <w:ind w:left="960" w:hanging="240"/>
+      <w:jc w:val="left"/>
+    </w:pPr>
+    <w:rPr>
+      <w:rFonts w:asciiTheme="minorHAnsi" w:hAnsiTheme="minorHAnsi"/>
+      <w:sz w:val="20"/>
+      <w:szCs w:val="20"/>
+    </w:rPr>
+  </w:style>
+  <w:style w:type="paragraph" w:styleId="Remissivo5">
+    <w:name w:val="index 5"/>
+    <w:basedOn w:val="Normal"/>
+    <w:next w:val="Normal"/>
+    <w:autoRedefine/>
+    <w:uiPriority w:val="99"/>
+    <w:unhideWhenUsed/>
+    <w:rsid w:val="00977442"/>
+    <w:pPr>
+      <w:ind w:left="1200" w:hanging="240"/>
+      <w:jc w:val="left"/>
+    </w:pPr>
+    <w:rPr>
+      <w:rFonts w:asciiTheme="minorHAnsi" w:hAnsiTheme="minorHAnsi"/>
+      <w:sz w:val="20"/>
+      <w:szCs w:val="20"/>
+    </w:rPr>
+  </w:style>
+  <w:style w:type="paragraph" w:styleId="Remissivo6">
+    <w:name w:val="index 6"/>
+    <w:basedOn w:val="Normal"/>
+    <w:next w:val="Normal"/>
+    <w:autoRedefine/>
+    <w:uiPriority w:val="99"/>
+    <w:unhideWhenUsed/>
+    <w:rsid w:val="00977442"/>
+    <w:pPr>
+      <w:ind w:left="1440" w:hanging="240"/>
+      <w:jc w:val="left"/>
+    </w:pPr>
+    <w:rPr>
+      <w:rFonts w:asciiTheme="minorHAnsi" w:hAnsiTheme="minorHAnsi"/>
+      <w:sz w:val="20"/>
+      <w:szCs w:val="20"/>
+    </w:rPr>
+  </w:style>
+  <w:style w:type="paragraph" w:styleId="Remissivo7">
+    <w:name w:val="index 7"/>
+    <w:basedOn w:val="Normal"/>
+    <w:next w:val="Normal"/>
+    <w:autoRedefine/>
+    <w:uiPriority w:val="99"/>
+    <w:unhideWhenUsed/>
+    <w:rsid w:val="00977442"/>
+    <w:pPr>
+      <w:ind w:left="1680" w:hanging="240"/>
+      <w:jc w:val="left"/>
+    </w:pPr>
+    <w:rPr>
+      <w:rFonts w:asciiTheme="minorHAnsi" w:hAnsiTheme="minorHAnsi"/>
+      <w:sz w:val="20"/>
+      <w:szCs w:val="20"/>
+    </w:rPr>
+  </w:style>
+  <w:style w:type="paragraph" w:styleId="Remissivo8">
+    <w:name w:val="index 8"/>
+    <w:basedOn w:val="Normal"/>
+    <w:next w:val="Normal"/>
+    <w:autoRedefine/>
+    <w:uiPriority w:val="99"/>
+    <w:unhideWhenUsed/>
+    <w:rsid w:val="00977442"/>
+    <w:pPr>
+      <w:ind w:left="1920" w:hanging="240"/>
+      <w:jc w:val="left"/>
+    </w:pPr>
+    <w:rPr>
+      <w:rFonts w:asciiTheme="minorHAnsi" w:hAnsiTheme="minorHAnsi"/>
+      <w:sz w:val="20"/>
+      <w:szCs w:val="20"/>
+    </w:rPr>
+  </w:style>
+  <w:style w:type="paragraph" w:styleId="Remissivo9">
+    <w:name w:val="index 9"/>
+    <w:basedOn w:val="Normal"/>
+    <w:next w:val="Normal"/>
+    <w:autoRedefine/>
+    <w:uiPriority w:val="99"/>
+    <w:unhideWhenUsed/>
+    <w:rsid w:val="00977442"/>
+    <w:pPr>
+      <w:ind w:left="2160" w:hanging="240"/>
+      <w:jc w:val="left"/>
+    </w:pPr>
+    <w:rPr>
+      <w:rFonts w:asciiTheme="minorHAnsi" w:hAnsiTheme="minorHAnsi"/>
+      <w:sz w:val="20"/>
+      <w:szCs w:val="20"/>
+    </w:rPr>
+  </w:style>
+  <w:style w:type="paragraph" w:styleId="Ttulodendiceremissivo">
+    <w:name w:val="index heading"/>
+    <w:basedOn w:val="Normal"/>
+    <w:next w:val="Remissivo1"/>
+    <w:uiPriority w:val="99"/>
+    <w:unhideWhenUsed/>
+    <w:rsid w:val="00977442"/>
+    <w:pPr>
+      <w:spacing w:before="120" w:after="120"/>
+      <w:jc w:val="left"/>
+    </w:pPr>
+    <w:rPr>
+      <w:rFonts w:asciiTheme="minorHAnsi" w:hAnsiTheme="minorHAnsi"/>
+      <w:b/>
+      <w:bCs/>
+      <w:i/>
+      <w:iCs/>
+      <w:sz w:val="20"/>
+      <w:szCs w:val="20"/>
+    </w:rPr>
+  </w:style>
+  <w:style w:type="paragraph" w:styleId="Sumrio1">
+    <w:name w:val="toc 1"/>
+    <w:basedOn w:val="Normal"/>
+    <w:next w:val="Normal"/>
+    <w:autoRedefine/>
+    <w:uiPriority w:val="39"/>
+    <w:unhideWhenUsed/>
+    <w:rsid w:val="00977442"/>
+    <w:pPr>
+      <w:spacing w:before="120" w:after="120"/>
+      <w:jc w:val="left"/>
+    </w:pPr>
+    <w:rPr>
+      <w:rFonts w:asciiTheme="minorHAnsi" w:hAnsiTheme="minorHAnsi"/>
+      <w:b/>
+      <w:bCs/>
+      <w:caps/>
+      <w:sz w:val="20"/>
+      <w:szCs w:val="20"/>
+    </w:rPr>
+  </w:style>
+  <w:style w:type="paragraph" w:styleId="Sumrio2">
+    <w:name w:val="toc 2"/>
+    <w:basedOn w:val="Normal"/>
+    <w:next w:val="Normal"/>
+    <w:autoRedefine/>
+    <w:uiPriority w:val="39"/>
+    <w:unhideWhenUsed/>
+    <w:rsid w:val="00977442"/>
+    <w:pPr>
+      <w:ind w:left="240"/>
+      <w:jc w:val="left"/>
+    </w:pPr>
+    <w:rPr>
+      <w:rFonts w:asciiTheme="minorHAnsi" w:hAnsiTheme="minorHAnsi"/>
+      <w:smallCaps/>
+      <w:sz w:val="20"/>
+      <w:szCs w:val="20"/>
+    </w:rPr>
+  </w:style>
+  <w:style w:type="paragraph" w:styleId="Sumrio3">
+    <w:name w:val="toc 3"/>
+    <w:basedOn w:val="Normal"/>
+    <w:next w:val="Normal"/>
+    <w:autoRedefine/>
+    <w:uiPriority w:val="39"/>
+    <w:unhideWhenUsed/>
+    <w:rsid w:val="00977442"/>
+    <w:pPr>
+      <w:ind w:left="480"/>
+      <w:jc w:val="left"/>
+    </w:pPr>
+    <w:rPr>
+      <w:rFonts w:asciiTheme="minorHAnsi" w:hAnsiTheme="minorHAnsi"/>
+      <w:i/>
+      <w:iCs/>
+      <w:sz w:val="20"/>
+      <w:szCs w:val="20"/>
+    </w:rPr>
+  </w:style>
+  <w:style w:type="paragraph" w:styleId="Sumrio4">
+    <w:name w:val="toc 4"/>
+    <w:basedOn w:val="Normal"/>
+    <w:next w:val="Normal"/>
+    <w:autoRedefine/>
+    <w:uiPriority w:val="39"/>
+    <w:unhideWhenUsed/>
+    <w:rsid w:val="00977442"/>
+    <w:pPr>
+      <w:ind w:left="720"/>
+      <w:jc w:val="left"/>
+    </w:pPr>
+    <w:rPr>
+      <w:rFonts w:asciiTheme="minorHAnsi" w:hAnsiTheme="minorHAnsi"/>
+      <w:sz w:val="18"/>
+      <w:szCs w:val="18"/>
+    </w:rPr>
+  </w:style>
+  <w:style w:type="paragraph" w:styleId="Sumrio5">
+    <w:name w:val="toc 5"/>
+    <w:basedOn w:val="Normal"/>
+    <w:next w:val="Normal"/>
+    <w:autoRedefine/>
+    <w:uiPriority w:val="39"/>
+    <w:unhideWhenUsed/>
+    <w:rsid w:val="00977442"/>
+    <w:pPr>
+      <w:ind w:left="960"/>
+      <w:jc w:val="left"/>
+    </w:pPr>
+    <w:rPr>
+      <w:rFonts w:asciiTheme="minorHAnsi" w:hAnsiTheme="minorHAnsi"/>
+      <w:sz w:val="18"/>
+      <w:szCs w:val="18"/>
+    </w:rPr>
+  </w:style>
+  <w:style w:type="paragraph" w:styleId="Sumrio6">
+    <w:name w:val="toc 6"/>
+    <w:basedOn w:val="Normal"/>
+    <w:next w:val="Normal"/>
+    <w:autoRedefine/>
+    <w:uiPriority w:val="39"/>
+    <w:unhideWhenUsed/>
+    <w:rsid w:val="00977442"/>
+    <w:pPr>
+      <w:ind w:left="1200"/>
+      <w:jc w:val="left"/>
+    </w:pPr>
+    <w:rPr>
+      <w:rFonts w:asciiTheme="minorHAnsi" w:hAnsiTheme="minorHAnsi"/>
+      <w:sz w:val="18"/>
+      <w:szCs w:val="18"/>
+    </w:rPr>
+  </w:style>
+  <w:style w:type="paragraph" w:styleId="Sumrio7">
+    <w:name w:val="toc 7"/>
+    <w:basedOn w:val="Normal"/>
+    <w:next w:val="Normal"/>
+    <w:autoRedefine/>
+    <w:uiPriority w:val="39"/>
+    <w:unhideWhenUsed/>
+    <w:rsid w:val="00977442"/>
+    <w:pPr>
+      <w:ind w:left="1440"/>
+      <w:jc w:val="left"/>
+    </w:pPr>
+    <w:rPr>
+      <w:rFonts w:asciiTheme="minorHAnsi" w:hAnsiTheme="minorHAnsi"/>
+      <w:sz w:val="18"/>
+      <w:szCs w:val="18"/>
+    </w:rPr>
+  </w:style>
+  <w:style w:type="paragraph" w:styleId="Sumrio8">
+    <w:name w:val="toc 8"/>
+    <w:basedOn w:val="Normal"/>
+    <w:next w:val="Normal"/>
+    <w:autoRedefine/>
+    <w:uiPriority w:val="39"/>
+    <w:unhideWhenUsed/>
+    <w:rsid w:val="00977442"/>
+    <w:pPr>
+      <w:ind w:left="1680"/>
+      <w:jc w:val="left"/>
+    </w:pPr>
+    <w:rPr>
+      <w:rFonts w:asciiTheme="minorHAnsi" w:hAnsiTheme="minorHAnsi"/>
+      <w:sz w:val="18"/>
+      <w:szCs w:val="18"/>
+    </w:rPr>
+  </w:style>
+  <w:style w:type="paragraph" w:styleId="Sumrio9">
+    <w:name w:val="toc 9"/>
+    <w:basedOn w:val="Normal"/>
+    <w:next w:val="Normal"/>
+    <w:autoRedefine/>
+    <w:uiPriority w:val="39"/>
+    <w:unhideWhenUsed/>
+    <w:rsid w:val="00977442"/>
+    <w:pPr>
+      <w:ind w:left="1920"/>
+      <w:jc w:val="left"/>
+    </w:pPr>
+    <w:rPr>
+      <w:rFonts w:asciiTheme="minorHAnsi" w:hAnsiTheme="minorHAnsi"/>
+      <w:sz w:val="18"/>
+      <w:szCs w:val="18"/>
+    </w:rPr>
+  </w:style>
+  <w:style w:type="paragraph" w:styleId="NormalWeb">
+    <w:name w:val="Normal (Web)"/>
+    <w:basedOn w:val="Normal"/>
+    <w:uiPriority w:val="99"/>
+    <w:semiHidden/>
+    <w:unhideWhenUsed/>
+    <w:rsid w:val="000219DE"/>
+    <w:pPr>
+      <w:widowControl/>
+      <w:spacing w:before="100" w:beforeAutospacing="1" w:after="100" w:afterAutospacing="1"/>
+      <w:jc w:val="left"/>
+    </w:pPr>
+    <w:rPr>
+      <w:rFonts w:ascii="Times New Roman" w:eastAsia="Times New Roman" w:hAnsi="Times New Roman" w:cs="Times New Roman"/>
+    </w:rPr>
+  </w:style>
+  <w:style w:type="paragraph" w:styleId="Textodebalo">
+    <w:name w:val="Balloon Text"/>
+    <w:basedOn w:val="Normal"/>
+    <w:link w:val="TextodebaloChar"/>
+    <w:uiPriority w:val="99"/>
+    <w:semiHidden/>
+    <w:unhideWhenUsed/>
+    <w:rsid w:val="00460A56"/>
+    <w:rPr>
+      <w:rFonts w:ascii="Tahoma" w:hAnsi="Tahoma" w:cs="Tahoma"/>
+      <w:sz w:val="16"/>
+      <w:szCs w:val="16"/>
+    </w:rPr>
+  </w:style>
+  <w:style w:type="character" w:customStyle="1" w:styleId="TextodebaloChar">
+    <w:name w:val="Texto de balão Char"/>
+    <w:basedOn w:val="Fontepargpadro"/>
+    <w:link w:val="Textodebalo"/>
+    <w:uiPriority w:val="99"/>
+    <w:semiHidden/>
+    <w:rsid w:val="00460A56"/>
+    <w:rPr>
+      <w:rFonts w:ascii="Tahoma" w:hAnsi="Tahoma" w:cs="Tahoma"/>
+      <w:sz w:val="16"/>
+      <w:szCs w:val="16"/>
     </w:rPr>
   </w:style>
 </w:styles>
@@ -3407,7 +4244,7 @@
 </file>
 
 <file path=customXml/itemProps1.xml><?xml version="1.0" encoding="utf-8"?>
-<ds:datastoreItem xmlns:ds="http://schemas.openxmlformats.org/officeDocument/2006/customXml" ds:itemID="{70B387D9-2EB2-4F03-B0D2-97C10E09BD85}">
+<ds:datastoreItem xmlns:ds="http://schemas.openxmlformats.org/officeDocument/2006/customXml" ds:itemID="{FA5EAEFD-119D-4C6A-8A3A-58977AF2D698}">
   <ds:schemaRefs>
     <ds:schemaRef ds:uri="http://schemas.openxmlformats.org/officeDocument/2006/bibliography"/>
   </ds:schemaRefs>

</xml_diff>